<commit_message>
doc nd pdf of resume
</commit_message>
<xml_diff>
--- a/ad/AmbujPortfolioNew.docx
+++ b/ad/AmbujPortfolioNew.docx
@@ -1,6 +1,6 @@
 
 <file path=word/document.xml><?xml version="1.0" encoding="utf-8"?>
-<w:document xmlns:wpc="http://schemas.microsoft.com/office/word/2010/wordprocessingCanvas" xmlns:mc="http://schemas.openxmlformats.org/markup-compatibility/2006" xmlns:o="urn:schemas-microsoft-com:office:office" xmlns:r="http://schemas.openxmlformats.org/officeDocument/2006/relationships" xmlns:m="http://schemas.openxmlformats.org/officeDocument/2006/math" xmlns:v="urn:schemas-microsoft-com:vml" xmlns:wp14="http://schemas.microsoft.com/office/word/2010/wordprocessingDrawing" xmlns:wp="http://schemas.openxmlformats.org/drawingml/2006/wordprocessingDrawing" xmlns:w10="urn:schemas-microsoft-com:office:word" xmlns:w="http://schemas.openxmlformats.org/wordprocessingml/2006/main" xmlns:w14="http://schemas.microsoft.com/office/word/2010/wordml" xmlns:w15="http://schemas.microsoft.com/office/word/2012/wordml" xmlns:wpg="http://schemas.microsoft.com/office/word/2010/wordprocessingGroup" xmlns:wpi="http://schemas.microsoft.com/office/word/2010/wordprocessingInk" xmlns:wne="http://schemas.microsoft.com/office/word/2006/wordml" xmlns:wps="http://schemas.microsoft.com/office/word/2010/wordprocessingShape" mc:Ignorable="w14 w15 wp14">
+<w:document xmlns:wpc="http://schemas.microsoft.com/office/word/2010/wordprocessingCanvas" xmlns:cx="http://schemas.microsoft.com/office/drawing/2014/chartex" xmlns:cx1="http://schemas.microsoft.com/office/drawing/2015/9/8/chartex" xmlns:cx2="http://schemas.microsoft.com/office/drawing/2015/10/21/chartex" xmlns:cx3="http://schemas.microsoft.com/office/drawing/2016/5/9/chartex" xmlns:cx4="http://schemas.microsoft.com/office/drawing/2016/5/10/chartex" xmlns:cx5="http://schemas.microsoft.com/office/drawing/2016/5/11/chartex" xmlns:cx6="http://schemas.microsoft.com/office/drawing/2016/5/12/chartex" xmlns:cx7="http://schemas.microsoft.com/office/drawing/2016/5/13/chartex" xmlns:cx8="http://schemas.microsoft.com/office/drawing/2016/5/14/chartex" xmlns:mc="http://schemas.openxmlformats.org/markup-compatibility/2006" xmlns:aink="http://schemas.microsoft.com/office/drawing/2016/ink" xmlns:am3d="http://schemas.microsoft.com/office/drawing/2017/model3d" xmlns:o="urn:schemas-microsoft-com:office:office" xmlns:r="http://schemas.openxmlformats.org/officeDocument/2006/relationships" xmlns:m="http://schemas.openxmlformats.org/officeDocument/2006/math" xmlns:v="urn:schemas-microsoft-com:vml" xmlns:wp14="http://schemas.microsoft.com/office/word/2010/wordprocessingDrawing" xmlns:wp="http://schemas.openxmlformats.org/drawingml/2006/wordprocessingDrawing" xmlns:w10="urn:schemas-microsoft-com:office:word" xmlns:w="http://schemas.openxmlformats.org/wordprocessingml/2006/main" xmlns:w14="http://schemas.microsoft.com/office/word/2010/wordml" xmlns:w15="http://schemas.microsoft.com/office/word/2012/wordml" xmlns:w16cex="http://schemas.microsoft.com/office/word/2018/wordml/cex" xmlns:w16cid="http://schemas.microsoft.com/office/word/2016/wordml/cid" xmlns:w16="http://schemas.microsoft.com/office/word/2018/wordml" xmlns:w16sdtdh="http://schemas.microsoft.com/office/word/2020/wordml/sdtdatahash" xmlns:w16se="http://schemas.microsoft.com/office/word/2015/wordml/symex" xmlns:wpg="http://schemas.microsoft.com/office/word/2010/wordprocessingGroup" xmlns:wpi="http://schemas.microsoft.com/office/word/2010/wordprocessingInk" xmlns:wne="http://schemas.microsoft.com/office/word/2006/wordml" xmlns:wps="http://schemas.microsoft.com/office/word/2010/wordprocessingShape" mc:Ignorable="w14 w15 w16se w16cid w16 w16cex w16sdtdh wp14">
   <w:body>
     <w:tbl>
       <w:tblPr>
@@ -257,7 +257,13 @@
               <w:rPr>
                 <w:w w:val="105"/>
               </w:rPr>
-              <w:t>.5</w:t>
+              <w:t>.</w:t>
+            </w:r>
+            <w:r>
+              <w:rPr>
+                <w:w w:val="105"/>
+              </w:rPr>
+              <w:t>8</w:t>
             </w:r>
             <w:r>
               <w:rPr>
@@ -400,7 +406,19 @@
               <w:rPr>
                 <w:w w:val="105"/>
               </w:rPr>
-              <w:t>React,</w:t>
+              <w:t>React</w:t>
+            </w:r>
+            <w:r>
+              <w:rPr>
+                <w:w w:val="105"/>
+              </w:rPr>
+              <w:t>JS</w:t>
+            </w:r>
+            <w:r>
+              <w:rPr>
+                <w:w w:val="105"/>
+              </w:rPr>
+              <w:t>,</w:t>
             </w:r>
             <w:r>
               <w:rPr>
@@ -490,14 +508,12 @@
               </w:rPr>
               <w:t xml:space="preserve"> </w:t>
             </w:r>
-            <w:proofErr w:type="spellStart"/>
             <w:r>
               <w:rPr>
                 <w:w w:val="105"/>
               </w:rPr>
               <w:t>Php</w:t>
             </w:r>
-            <w:proofErr w:type="spellEnd"/>
             <w:r>
               <w:rPr>
                 <w:spacing w:val="-14"/>
@@ -509,21 +525,7 @@
               <w:rPr>
                 <w:w w:val="105"/>
               </w:rPr>
-              <w:t xml:space="preserve">Core, </w:t>
-            </w:r>
-            <w:proofErr w:type="spellStart"/>
-            <w:r>
-              <w:rPr>
-                <w:w w:val="105"/>
-              </w:rPr>
-              <w:t>MongoDB</w:t>
-            </w:r>
-            <w:proofErr w:type="spellEnd"/>
-            <w:r>
-              <w:rPr>
-                <w:w w:val="105"/>
-              </w:rPr>
-              <w:t>, MySQL and</w:t>
+              <w:t>Core, MongoDB, MySQL and</w:t>
             </w:r>
             <w:r>
               <w:rPr>
@@ -2534,6 +2536,78 @@
               <w:pStyle w:val="Heading4"/>
             </w:pPr>
             <w:r>
+              <w:t xml:space="preserve">Sr. Software Engineer at </w:t>
+            </w:r>
+            <w:proofErr w:type="spellStart"/>
+            <w:r>
+              <w:t>IndiaNIC</w:t>
+            </w:r>
+            <w:proofErr w:type="spellEnd"/>
+            <w:r>
+              <w:t xml:space="preserve"> Infotech Limited</w:t>
+            </w:r>
+            <w:r>
+              <w:t xml:space="preserve">             </w:t>
+            </w:r>
+            <w:r>
+              <w:t>2021-Now</w:t>
+            </w:r>
+          </w:p>
+          <w:p>
+            <w:pPr>
+              <w:pStyle w:val="Heading4"/>
+            </w:pPr>
+            <w:r>
+              <w:t>Ahmedabad</w:t>
+            </w:r>
+          </w:p>
+          <w:p>
+            <w:pPr>
+              <w:pStyle w:val="Heading4"/>
+            </w:pPr>
+          </w:p>
+          <w:p>
+            <w:pPr>
+              <w:pStyle w:val="ListParagraph"/>
+              <w:numPr>
+                <w:ilvl w:val="0"/>
+                <w:numId w:val="5"/>
+              </w:numPr>
+            </w:pPr>
+            <w:r>
+              <w:t>Working as a Sr. Software Engineer.</w:t>
+            </w:r>
+          </w:p>
+          <w:p>
+            <w:pPr>
+              <w:pStyle w:val="ListParagraph"/>
+              <w:numPr>
+                <w:ilvl w:val="0"/>
+                <w:numId w:val="5"/>
+              </w:numPr>
+            </w:pPr>
+            <w:r>
+              <w:t>Collaborates with development team which includes Product Manager, Software Engineer and Quality Assurance team to identifying software problems, testing methods, and best solutions.</w:t>
+            </w:r>
+          </w:p>
+          <w:p>
+            <w:pPr>
+              <w:pStyle w:val="ListParagraph"/>
+              <w:numPr>
+                <w:ilvl w:val="0"/>
+                <w:numId w:val="5"/>
+              </w:numPr>
+            </w:pPr>
+            <w:r>
+              <w:t>Object-Oriented Analysis.</w:t>
+            </w:r>
+          </w:p>
+          <w:p/>
+          <w:p>
+            <w:pPr>
+              <w:pStyle w:val="Heading4"/>
+            </w:pPr>
+            <w:r>
               <w:t xml:space="preserve">Full-Stack Developer at </w:t>
             </w:r>
             <w:proofErr w:type="spellStart"/>
@@ -2546,14 +2620,28 @@
             </w:r>
             <w:r>
               <w:tab/>
-              <w:t xml:space="preserve">2019-Now </w:t>
+            </w:r>
+            <w:r>
+              <w:t xml:space="preserve"> </w:t>
+            </w:r>
+            <w:r>
+              <w:t>2019-</w:t>
+            </w:r>
+            <w:r>
+              <w:t>2021</w:t>
             </w:r>
           </w:p>
           <w:p>
             <w:pPr>
               <w:pStyle w:val="Heading4"/>
-            </w:pPr>
-            <w:r>
+              <w:rPr>
+                <w:lang w:bidi="en-US"/>
+              </w:rPr>
+            </w:pPr>
+            <w:r>
+              <w:rPr>
+                <w:lang w:bidi="en-US"/>
+              </w:rPr>
               <w:t>Indore</w:t>
             </w:r>
           </w:p>
@@ -2571,8 +2659,15 @@
             <w:r>
               <w:rPr>
                 <w:b w:val="0"/>
-              </w:rPr>
-              <w:t>Collaborates with development team which includes Product Manager, Software Engineer and Quality Assurance team to identifying software problems, testing methods, and best solutions.</w:t>
+                <w:bCs/>
+              </w:rPr>
+              <w:t>Collaborates</w:t>
+            </w:r>
+            <w:r>
+              <w:rPr>
+                <w:b w:val="0"/>
+              </w:rPr>
+              <w:t xml:space="preserve"> with development team which includes Product Manager, Software Engineer and Quality Assurance team to identifying software problems, testing methods, and best solutions.</w:t>
             </w:r>
           </w:p>
           <w:p>
@@ -2653,6 +2748,17 @@
                 <w:lang w:bidi="en-US"/>
               </w:rPr>
               <w:tab/>
+            </w:r>
+            <w:r>
+              <w:rPr>
+                <w:lang w:bidi="en-US"/>
+              </w:rPr>
+              <w:t xml:space="preserve">        </w:t>
+            </w:r>
+            <w:r>
+              <w:rPr>
+                <w:lang w:bidi="en-US"/>
+              </w:rPr>
               <w:t>2018-2019</w:t>
             </w:r>
           </w:p>
@@ -2679,15 +2785,7 @@
               </w:numPr>
             </w:pPr>
             <w:r>
-              <w:t xml:space="preserve">Developed software applications with technologies like </w:t>
-            </w:r>
-            <w:proofErr w:type="spellStart"/>
-            <w:r>
-              <w:t>Nodejs</w:t>
-            </w:r>
-            <w:proofErr w:type="spellEnd"/>
-            <w:r>
-              <w:t xml:space="preserve">, </w:t>
+              <w:t xml:space="preserve">Developed software applications with technologies like Nodejs, </w:t>
             </w:r>
             <w:proofErr w:type="spellStart"/>
             <w:r>
@@ -2751,6 +2849,8 @@
               <w:pStyle w:val="Heading4"/>
             </w:pPr>
           </w:p>
+          <w:p/>
+          <w:p/>
           <w:p>
             <w:pPr>
               <w:pStyle w:val="Heading4"/>
@@ -2777,6 +2877,17 @@
                 <w:lang w:bidi="en-US"/>
               </w:rPr>
               <w:tab/>
+            </w:r>
+            <w:r>
+              <w:rPr>
+                <w:lang w:bidi="en-US"/>
+              </w:rPr>
+              <w:t xml:space="preserve">      </w:t>
+            </w:r>
+            <w:r>
+              <w:rPr>
+                <w:lang w:bidi="en-US"/>
+              </w:rPr>
               <w:t>2018</w:t>
             </w:r>
             <w:r>
@@ -2854,35 +2965,6 @@
           <w:p>
             <w:pPr>
               <w:pStyle w:val="Heading4"/>
-            </w:pPr>
-          </w:p>
-          <w:p>
-            <w:pPr>
-              <w:pStyle w:val="Heading4"/>
-              <w:rPr>
-                <w:lang w:bidi="en-US"/>
-              </w:rPr>
-            </w:pPr>
-          </w:p>
-          <w:p>
-            <w:pPr>
-              <w:pStyle w:val="Heading4"/>
-              <w:rPr>
-                <w:lang w:bidi="en-US"/>
-              </w:rPr>
-            </w:pPr>
-          </w:p>
-          <w:p>
-            <w:pPr>
-              <w:pStyle w:val="Heading4"/>
-              <w:rPr>
-                <w:lang w:bidi="en-US"/>
-              </w:rPr>
-            </w:pPr>
-          </w:p>
-          <w:p>
-            <w:pPr>
-              <w:pStyle w:val="Heading4"/>
               <w:rPr>
                 <w:lang w:bidi="en-US"/>
               </w:rPr>
@@ -3225,7 +3307,15 @@
                 <w:szCs w:val="18"/>
                 <w:lang w:eastAsia="en-US" w:bidi="en-US"/>
               </w:rPr>
-              <w:t>Programming languages - JavaScript, C Language, Core Java.</w:t>
+              <w:t xml:space="preserve">Programming languages - </w:t>
+            </w:r>
+            <w:r>
+              <w:rPr>
+                <w:rFonts w:ascii="Arial" w:eastAsia="Arial" w:hAnsi="Arial" w:cs="Arial"/>
+                <w:szCs w:val="18"/>
+                <w:lang w:eastAsia="en-US" w:bidi="en-US"/>
+              </w:rPr>
+              <w:t>JavaScript, Basic C language.</w:t>
             </w:r>
           </w:p>
           <w:p>
@@ -3260,43 +3350,80 @@
                 <w:szCs w:val="18"/>
                 <w:lang w:eastAsia="en-US" w:bidi="en-US"/>
               </w:rPr>
-              <w:t xml:space="preserve">Frontend Technologies - HTML, CSS, Bootstrap framework, Ajax, JQuery (JavaScript library), </w:t>
-            </w:r>
-            <w:proofErr w:type="spellStart"/>
+              <w:t>Frontend Technologies -</w:t>
+            </w:r>
+            <w:r>
+              <w:t xml:space="preserve"> </w:t>
+            </w:r>
             <w:r>
               <w:rPr>
                 <w:rFonts w:ascii="Arial" w:eastAsia="Arial" w:hAnsi="Arial" w:cs="Arial"/>
                 <w:szCs w:val="18"/>
                 <w:lang w:eastAsia="en-US" w:bidi="en-US"/>
               </w:rPr>
-              <w:t>AngularJS</w:t>
-            </w:r>
-            <w:proofErr w:type="spellEnd"/>
+              <w:t xml:space="preserve">HTML, CSS, Bootstrap framework, Ajax, </w:t>
+            </w:r>
+            <w:proofErr w:type="spellStart"/>
             <w:r>
               <w:rPr>
                 <w:rFonts w:ascii="Arial" w:eastAsia="Arial" w:hAnsi="Arial" w:cs="Arial"/>
                 <w:szCs w:val="18"/>
                 <w:lang w:eastAsia="en-US" w:bidi="en-US"/>
               </w:rPr>
-              <w:t xml:space="preserve"> (limited), Bower, </w:t>
-            </w:r>
-            <w:proofErr w:type="spellStart"/>
+              <w:t>JQuery</w:t>
+            </w:r>
+            <w:proofErr w:type="spellEnd"/>
             <w:r>
               <w:rPr>
                 <w:rFonts w:ascii="Arial" w:eastAsia="Arial" w:hAnsi="Arial" w:cs="Arial"/>
                 <w:szCs w:val="18"/>
                 <w:lang w:eastAsia="en-US" w:bidi="en-US"/>
               </w:rPr>
-              <w:t>Webpack</w:t>
-            </w:r>
-            <w:proofErr w:type="spellEnd"/>
+              <w:t xml:space="preserve"> (JavaScript library), AngularJS (limited), ReactJS, </w:t>
+            </w:r>
+            <w:proofErr w:type="spellStart"/>
             <w:r>
               <w:rPr>
                 <w:rFonts w:ascii="Arial" w:eastAsia="Arial" w:hAnsi="Arial" w:cs="Arial"/>
                 <w:szCs w:val="18"/>
                 <w:lang w:eastAsia="en-US" w:bidi="en-US"/>
               </w:rPr>
-              <w:t>, Json.</w:t>
+              <w:t>NextJS</w:t>
+            </w:r>
+            <w:proofErr w:type="spellEnd"/>
+            <w:r>
+              <w:rPr>
+                <w:rFonts w:ascii="Arial" w:eastAsia="Arial" w:hAnsi="Arial" w:cs="Arial"/>
+                <w:szCs w:val="18"/>
+                <w:lang w:eastAsia="en-US" w:bidi="en-US"/>
+              </w:rPr>
+              <w:t xml:space="preserve">, </w:t>
+            </w:r>
+            <w:proofErr w:type="spellStart"/>
+            <w:r>
+              <w:rPr>
+                <w:rFonts w:ascii="Arial" w:eastAsia="Arial" w:hAnsi="Arial" w:cs="Arial"/>
+                <w:szCs w:val="18"/>
+                <w:lang w:eastAsia="en-US" w:bidi="en-US"/>
+              </w:rPr>
+              <w:t>ReactNative</w:t>
+            </w:r>
+            <w:proofErr w:type="spellEnd"/>
+            <w:r>
+              <w:rPr>
+                <w:rFonts w:ascii="Arial" w:eastAsia="Arial" w:hAnsi="Arial" w:cs="Arial"/>
+                <w:szCs w:val="18"/>
+                <w:lang w:eastAsia="en-US" w:bidi="en-US"/>
+              </w:rPr>
+              <w:t>, Expo, Bower, Webpack, Json.</w:t>
+            </w:r>
+            <w:r>
+              <w:rPr>
+                <w:rFonts w:ascii="Arial" w:eastAsia="Arial" w:hAnsi="Arial" w:cs="Arial"/>
+                <w:szCs w:val="18"/>
+                <w:lang w:eastAsia="en-US" w:bidi="en-US"/>
+              </w:rPr>
+              <w:t>.</w:t>
             </w:r>
           </w:p>
           <w:p>
@@ -3330,7 +3457,15 @@
                 <w:szCs w:val="18"/>
                 <w:lang w:eastAsia="en-US" w:bidi="en-US"/>
               </w:rPr>
-              <w:t xml:space="preserve">Backend Technologies - Node.js, Express.js (Server-Side JavaScript Framework), </w:t>
+              <w:t>Backend Technologies -</w:t>
+            </w:r>
+            <w:r>
+              <w:rPr>
+                <w:rFonts w:ascii="Arial" w:eastAsia="Arial" w:hAnsi="Arial" w:cs="Arial"/>
+                <w:szCs w:val="18"/>
+                <w:lang w:eastAsia="en-US" w:bidi="en-US"/>
+              </w:rPr>
+              <w:t xml:space="preserve"> Node.js, Express.js (Server-Side JavaScript Framework), </w:t>
             </w:r>
             <w:proofErr w:type="spellStart"/>
             <w:r>
@@ -3420,7 +3555,7 @@
               <w:widowControl w:val="0"/>
               <w:autoSpaceDE w:val="0"/>
               <w:autoSpaceDN w:val="0"/>
-              <w:ind w:left="105"/>
+              <w:spacing w:before="3"/>
               <w:rPr>
                 <w:rFonts w:ascii="Arial" w:eastAsia="Arial" w:hAnsi="Arial" w:cs="Arial"/>
                 <w:szCs w:val="18"/>
@@ -3433,7 +3568,23 @@
                 <w:szCs w:val="18"/>
                 <w:lang w:eastAsia="en-US" w:bidi="en-US"/>
               </w:rPr>
-              <w:t>Operating System - Linux &amp; Windows Operating System.</w:t>
+              <w:t xml:space="preserve">  </w:t>
+            </w:r>
+            <w:r>
+              <w:rPr>
+                <w:rFonts w:ascii="Arial" w:eastAsia="Arial" w:hAnsi="Arial" w:cs="Arial"/>
+                <w:szCs w:val="18"/>
+                <w:lang w:eastAsia="en-US" w:bidi="en-US"/>
+              </w:rPr>
+              <w:t xml:space="preserve">Operating System - </w:t>
+            </w:r>
+            <w:r>
+              <w:rPr>
+                <w:rFonts w:ascii="Arial" w:eastAsia="Arial" w:hAnsi="Arial" w:cs="Arial"/>
+                <w:szCs w:val="18"/>
+                <w:lang w:eastAsia="en-US" w:bidi="en-US"/>
+              </w:rPr>
+              <w:t>macOS, Linux, Windows Operating System.</w:t>
             </w:r>
           </w:p>
           <w:p>
@@ -3468,123 +3619,69 @@
                 <w:szCs w:val="18"/>
                 <w:lang w:eastAsia="en-US" w:bidi="en-US"/>
               </w:rPr>
-              <w:t xml:space="preserve">Tools Used - WebStorm, Sublime, Atom, Eclipse, </w:t>
-            </w:r>
-            <w:proofErr w:type="spellStart"/>
+              <w:t xml:space="preserve">Tools Used - </w:t>
+            </w:r>
             <w:r>
               <w:rPr>
                 <w:rFonts w:ascii="Arial" w:eastAsia="Arial" w:hAnsi="Arial" w:cs="Arial"/>
                 <w:szCs w:val="18"/>
                 <w:lang w:eastAsia="en-US" w:bidi="en-US"/>
               </w:rPr>
-              <w:t>EyeQueue</w:t>
-            </w:r>
-            <w:proofErr w:type="spellEnd"/>
+              <w:t xml:space="preserve">WebStorm, Sublime, Atom, Eclipse, GitHub, GitLab, Bitbucket, Visual Studio Code, </w:t>
+            </w:r>
+            <w:proofErr w:type="spellStart"/>
             <w:r>
               <w:rPr>
                 <w:rFonts w:ascii="Arial" w:eastAsia="Arial" w:hAnsi="Arial" w:cs="Arial"/>
                 <w:szCs w:val="18"/>
                 <w:lang w:eastAsia="en-US" w:bidi="en-US"/>
               </w:rPr>
-              <w:t xml:space="preserve">, </w:t>
-            </w:r>
-            <w:proofErr w:type="spellStart"/>
+              <w:t>DbVisualizer</w:t>
+            </w:r>
+            <w:proofErr w:type="spellEnd"/>
             <w:r>
               <w:rPr>
                 <w:rFonts w:ascii="Arial" w:eastAsia="Arial" w:hAnsi="Arial" w:cs="Arial"/>
                 <w:szCs w:val="18"/>
                 <w:lang w:eastAsia="en-US" w:bidi="en-US"/>
               </w:rPr>
-              <w:t>GitHub</w:t>
-            </w:r>
-            <w:proofErr w:type="spellEnd"/>
+              <w:t xml:space="preserve">, FileZilla, Postman, </w:t>
+            </w:r>
+            <w:proofErr w:type="spellStart"/>
             <w:r>
               <w:rPr>
                 <w:rFonts w:ascii="Arial" w:eastAsia="Arial" w:hAnsi="Arial" w:cs="Arial"/>
                 <w:szCs w:val="18"/>
                 <w:lang w:eastAsia="en-US" w:bidi="en-US"/>
               </w:rPr>
-              <w:t xml:space="preserve">, </w:t>
-            </w:r>
-            <w:proofErr w:type="spellStart"/>
+              <w:t>Mongodb</w:t>
+            </w:r>
+            <w:proofErr w:type="spellEnd"/>
             <w:r>
               <w:rPr>
                 <w:rFonts w:ascii="Arial" w:eastAsia="Arial" w:hAnsi="Arial" w:cs="Arial"/>
                 <w:szCs w:val="18"/>
                 <w:lang w:eastAsia="en-US" w:bidi="en-US"/>
               </w:rPr>
-              <w:t>Bitbucket</w:t>
-            </w:r>
-            <w:proofErr w:type="spellEnd"/>
+              <w:t xml:space="preserve"> Compass, OpenVPN, </w:t>
+            </w:r>
+            <w:proofErr w:type="spellStart"/>
             <w:r>
               <w:rPr>
                 <w:rFonts w:ascii="Arial" w:eastAsia="Arial" w:hAnsi="Arial" w:cs="Arial"/>
                 <w:szCs w:val="18"/>
                 <w:lang w:eastAsia="en-US" w:bidi="en-US"/>
               </w:rPr>
-              <w:t xml:space="preserve">, Visual Studio Code, </w:t>
-            </w:r>
-            <w:proofErr w:type="spellStart"/>
+              <w:t>Forticlient</w:t>
+            </w:r>
+            <w:proofErr w:type="spellEnd"/>
             <w:r>
               <w:rPr>
                 <w:rFonts w:ascii="Arial" w:eastAsia="Arial" w:hAnsi="Arial" w:cs="Arial"/>
                 <w:szCs w:val="18"/>
                 <w:lang w:eastAsia="en-US" w:bidi="en-US"/>
               </w:rPr>
-              <w:t>DbVisualizer</w:t>
-            </w:r>
-            <w:proofErr w:type="spellEnd"/>
-            <w:r>
-              <w:rPr>
-                <w:rFonts w:ascii="Arial" w:eastAsia="Arial" w:hAnsi="Arial" w:cs="Arial"/>
-                <w:szCs w:val="18"/>
-                <w:lang w:eastAsia="en-US" w:bidi="en-US"/>
-              </w:rPr>
-              <w:t xml:space="preserve">, </w:t>
-            </w:r>
-            <w:proofErr w:type="spellStart"/>
-            <w:r>
-              <w:rPr>
-                <w:rFonts w:ascii="Arial" w:eastAsia="Arial" w:hAnsi="Arial" w:cs="Arial"/>
-                <w:szCs w:val="18"/>
-                <w:lang w:eastAsia="en-US" w:bidi="en-US"/>
-              </w:rPr>
-              <w:t>FileZilla</w:t>
-            </w:r>
-            <w:proofErr w:type="spellEnd"/>
-            <w:r>
-              <w:rPr>
-                <w:rFonts w:ascii="Arial" w:eastAsia="Arial" w:hAnsi="Arial" w:cs="Arial"/>
-                <w:szCs w:val="18"/>
-                <w:lang w:eastAsia="en-US" w:bidi="en-US"/>
-              </w:rPr>
-              <w:t xml:space="preserve">, </w:t>
-            </w:r>
-            <w:proofErr w:type="spellStart"/>
-            <w:r>
-              <w:rPr>
-                <w:rFonts w:ascii="Arial" w:eastAsia="Arial" w:hAnsi="Arial" w:cs="Arial"/>
-                <w:szCs w:val="18"/>
-                <w:lang w:eastAsia="en-US" w:bidi="en-US"/>
-              </w:rPr>
-              <w:t>Robo</w:t>
-            </w:r>
-            <w:proofErr w:type="spellEnd"/>
-            <w:r>
-              <w:rPr>
-                <w:rFonts w:ascii="Arial" w:eastAsia="Arial" w:hAnsi="Arial" w:cs="Arial"/>
-                <w:szCs w:val="18"/>
-                <w:lang w:eastAsia="en-US" w:bidi="en-US"/>
-              </w:rPr>
-              <w:t xml:space="preserve"> 3T</w:t>
-            </w:r>
-            <w:r>
-              <w:rPr>
-                <w:rFonts w:ascii="Arial" w:eastAsia="Arial" w:hAnsi="Arial" w:cs="Arial"/>
-                <w:szCs w:val="18"/>
-                <w:lang w:eastAsia="en-US" w:bidi="en-US"/>
-              </w:rPr>
-              <w:t xml:space="preserve"> and Postman</w:t>
+              <w:t>.</w:t>
             </w:r>
           </w:p>
           <w:p>
@@ -3624,41 +3721,39 @@
               </w:rPr>
               <w:t xml:space="preserve">Communication Tools - </w:t>
             </w:r>
-            <w:proofErr w:type="spellStart"/>
             <w:r>
               <w:rPr>
                 <w:rFonts w:ascii="Arial" w:eastAsia="Arial" w:hAnsi="Arial" w:cs="Arial"/>
                 <w:szCs w:val="18"/>
                 <w:lang w:eastAsia="en-US" w:bidi="en-US"/>
               </w:rPr>
-              <w:t>Trello</w:t>
-            </w:r>
-            <w:proofErr w:type="spellEnd"/>
+              <w:t xml:space="preserve">Trello, </w:t>
+            </w:r>
+            <w:proofErr w:type="spellStart"/>
             <w:r>
               <w:rPr>
                 <w:rFonts w:ascii="Arial" w:eastAsia="Arial" w:hAnsi="Arial" w:cs="Arial"/>
                 <w:szCs w:val="18"/>
                 <w:lang w:eastAsia="en-US" w:bidi="en-US"/>
               </w:rPr>
-              <w:t xml:space="preserve">, </w:t>
-            </w:r>
-            <w:proofErr w:type="spellStart"/>
+              <w:t>Clockify</w:t>
+            </w:r>
+            <w:proofErr w:type="spellEnd"/>
             <w:r>
               <w:rPr>
                 <w:rFonts w:ascii="Arial" w:eastAsia="Arial" w:hAnsi="Arial" w:cs="Arial"/>
                 <w:szCs w:val="18"/>
                 <w:lang w:eastAsia="en-US" w:bidi="en-US"/>
               </w:rPr>
-              <w:t>Clockify</w:t>
-            </w:r>
-            <w:proofErr w:type="spellEnd"/>
+              <w:t xml:space="preserve">, Dropbox, Pivotal Tracker, Slack, </w:t>
+            </w:r>
             <w:r>
               <w:rPr>
                 <w:rFonts w:ascii="Arial" w:eastAsia="Arial" w:hAnsi="Arial" w:cs="Arial"/>
                 <w:szCs w:val="18"/>
                 <w:lang w:eastAsia="en-US" w:bidi="en-US"/>
               </w:rPr>
-              <w:t>, D</w:t>
+              <w:t xml:space="preserve">                      </w:t>
             </w:r>
             <w:r>
               <w:rPr>
@@ -3666,41 +3761,44 @@
                 <w:szCs w:val="18"/>
                 <w:lang w:eastAsia="en-US" w:bidi="en-US"/>
               </w:rPr>
-              <w:t>ropbox, Pivotal Tracker, Slack</w:t>
-            </w:r>
+              <w:t xml:space="preserve">Google Drive, </w:t>
+            </w:r>
+            <w:proofErr w:type="spellStart"/>
             <w:r>
               <w:rPr>
                 <w:rFonts w:ascii="Arial" w:eastAsia="Arial" w:hAnsi="Arial" w:cs="Arial"/>
                 <w:szCs w:val="18"/>
                 <w:lang w:eastAsia="en-US" w:bidi="en-US"/>
               </w:rPr>
-              <w:t>.</w:t>
-            </w:r>
+              <w:t>Mattermost</w:t>
+            </w:r>
+            <w:proofErr w:type="spellEnd"/>
             <w:r>
               <w:rPr>
                 <w:rFonts w:ascii="Arial" w:eastAsia="Arial" w:hAnsi="Arial" w:cs="Arial"/>
                 <w:szCs w:val="18"/>
                 <w:lang w:eastAsia="en-US" w:bidi="en-US"/>
               </w:rPr>
-              <w:t xml:space="preserve">     </w:t>
-            </w:r>
+              <w:t xml:space="preserve">, </w:t>
+            </w:r>
+            <w:proofErr w:type="spellStart"/>
             <w:r>
               <w:rPr>
                 <w:rFonts w:ascii="Arial" w:eastAsia="Arial" w:hAnsi="Arial" w:cs="Arial"/>
                 <w:szCs w:val="18"/>
                 <w:lang w:eastAsia="en-US" w:bidi="en-US"/>
               </w:rPr>
-              <w:t xml:space="preserve">  </w:t>
-            </w:r>
-          </w:p>
-          <w:p>
-            <w:pPr>
+              <w:t>EchoHQ</w:t>
+            </w:r>
+            <w:proofErr w:type="spellEnd"/>
+            <w:r>
               <w:rPr>
                 <w:rFonts w:ascii="Arial" w:eastAsia="Arial" w:hAnsi="Arial" w:cs="Arial"/>
                 <w:szCs w:val="18"/>
                 <w:lang w:eastAsia="en-US" w:bidi="en-US"/>
               </w:rPr>
-            </w:pPr>
+              <w:t>, Discord, NPM, Yarn &amp; NVM.</w:t>
+            </w:r>
           </w:p>
           <w:p>
             <w:pPr>
@@ -3710,21 +3808,22 @@
                 <w:lang w:eastAsia="en-US" w:bidi="en-US"/>
               </w:rPr>
             </w:pPr>
-            <w:r>
+          </w:p>
+          <w:p>
+            <w:pPr>
               <w:rPr>
                 <w:rFonts w:ascii="Arial" w:eastAsia="Arial" w:hAnsi="Arial" w:cs="Arial"/>
                 <w:szCs w:val="18"/>
                 <w:lang w:eastAsia="en-US" w:bidi="en-US"/>
               </w:rPr>
-              <w:t>Others</w:t>
-            </w:r>
+            </w:pPr>
             <w:r>
               <w:rPr>
                 <w:rFonts w:ascii="Arial" w:eastAsia="Arial" w:hAnsi="Arial" w:cs="Arial"/>
                 <w:szCs w:val="18"/>
                 <w:lang w:eastAsia="en-US" w:bidi="en-US"/>
               </w:rPr>
-              <w:t xml:space="preserve"> </w:t>
+              <w:t>Others</w:t>
             </w:r>
             <w:r>
               <w:rPr>
@@ -3732,7 +3831,7 @@
                 <w:szCs w:val="18"/>
                 <w:lang w:eastAsia="en-US" w:bidi="en-US"/>
               </w:rPr>
-              <w:t xml:space="preserve">Skills </w:t>
+              <w:t xml:space="preserve"> </w:t>
             </w:r>
             <w:r>
               <w:rPr>
@@ -3740,7 +3839,7 @@
                 <w:szCs w:val="18"/>
                 <w:lang w:eastAsia="en-US" w:bidi="en-US"/>
               </w:rPr>
-              <w:t>–</w:t>
+              <w:t xml:space="preserve">Skills </w:t>
             </w:r>
             <w:r>
               <w:rPr>
@@ -3748,7 +3847,7 @@
                 <w:szCs w:val="18"/>
                 <w:lang w:eastAsia="en-US" w:bidi="en-US"/>
               </w:rPr>
-              <w:t xml:space="preserve"> </w:t>
+              <w:t>–</w:t>
             </w:r>
             <w:r>
               <w:rPr>
@@ -3756,133 +3855,88 @@
                 <w:szCs w:val="18"/>
                 <w:lang w:eastAsia="en-US" w:bidi="en-US"/>
               </w:rPr>
-              <w:t>Single sign out (</w:t>
-            </w:r>
-            <w:proofErr w:type="spellStart"/>
+              <w:t xml:space="preserve"> </w:t>
+            </w:r>
             <w:r>
               <w:rPr>
                 <w:rFonts w:ascii="Arial" w:eastAsia="Arial" w:hAnsi="Arial" w:cs="Arial"/>
                 <w:szCs w:val="18"/>
                 <w:lang w:eastAsia="en-US" w:bidi="en-US"/>
               </w:rPr>
-              <w:t>oAuth</w:t>
-            </w:r>
-            <w:proofErr w:type="spellEnd"/>
+              <w:t>Single sign out (</w:t>
+            </w:r>
+            <w:proofErr w:type="spellStart"/>
             <w:r>
               <w:rPr>
                 <w:rFonts w:ascii="Arial" w:eastAsia="Arial" w:hAnsi="Arial" w:cs="Arial"/>
                 <w:szCs w:val="18"/>
                 <w:lang w:eastAsia="en-US" w:bidi="en-US"/>
               </w:rPr>
-              <w:t xml:space="preserve">), Payment </w:t>
-            </w:r>
-            <w:proofErr w:type="spellStart"/>
+              <w:t>oAuth</w:t>
+            </w:r>
+            <w:proofErr w:type="spellEnd"/>
             <w:r>
               <w:rPr>
                 <w:rFonts w:ascii="Arial" w:eastAsia="Arial" w:hAnsi="Arial" w:cs="Arial"/>
                 <w:szCs w:val="18"/>
                 <w:lang w:eastAsia="en-US" w:bidi="en-US"/>
               </w:rPr>
-              <w:t>gatway</w:t>
-            </w:r>
-            <w:proofErr w:type="spellEnd"/>
+              <w:t xml:space="preserve">), Google Authentication, Payment </w:t>
+            </w:r>
+            <w:proofErr w:type="spellStart"/>
             <w:r>
               <w:rPr>
                 <w:rFonts w:ascii="Arial" w:eastAsia="Arial" w:hAnsi="Arial" w:cs="Arial"/>
                 <w:szCs w:val="18"/>
                 <w:lang w:eastAsia="en-US" w:bidi="en-US"/>
               </w:rPr>
-              <w:t xml:space="preserve"> (stripe), </w:t>
-            </w:r>
-            <w:proofErr w:type="spellStart"/>
+              <w:t>gatway</w:t>
+            </w:r>
+            <w:proofErr w:type="spellEnd"/>
             <w:r>
               <w:rPr>
                 <w:rFonts w:ascii="Arial" w:eastAsia="Arial" w:hAnsi="Arial" w:cs="Arial"/>
                 <w:szCs w:val="18"/>
                 <w:lang w:eastAsia="en-US" w:bidi="en-US"/>
               </w:rPr>
-              <w:t>Webhooks</w:t>
-            </w:r>
-            <w:proofErr w:type="spellEnd"/>
+              <w:t xml:space="preserve"> (stripe), Webhooks implementation, </w:t>
+            </w:r>
+            <w:proofErr w:type="spellStart"/>
             <w:r>
               <w:rPr>
                 <w:rFonts w:ascii="Arial" w:eastAsia="Arial" w:hAnsi="Arial" w:cs="Arial"/>
                 <w:szCs w:val="18"/>
                 <w:lang w:eastAsia="en-US" w:bidi="en-US"/>
               </w:rPr>
-              <w:t xml:space="preserve"> implementation, </w:t>
-            </w:r>
-            <w:proofErr w:type="spellStart"/>
+              <w:t>MLab</w:t>
+            </w:r>
+            <w:proofErr w:type="spellEnd"/>
             <w:r>
               <w:rPr>
                 <w:rFonts w:ascii="Arial" w:eastAsia="Arial" w:hAnsi="Arial" w:cs="Arial"/>
                 <w:szCs w:val="18"/>
                 <w:lang w:eastAsia="en-US" w:bidi="en-US"/>
               </w:rPr>
-              <w:t>MLab</w:t>
-            </w:r>
-            <w:proofErr w:type="spellEnd"/>
+              <w:t xml:space="preserve">, Heroku Platform, Web-Hosting, Mocha Unit test, Database Caching, Database Catalog, Redis, </w:t>
+            </w:r>
+            <w:proofErr w:type="spellStart"/>
             <w:r>
               <w:rPr>
                 <w:rFonts w:ascii="Arial" w:eastAsia="Arial" w:hAnsi="Arial" w:cs="Arial"/>
                 <w:szCs w:val="18"/>
                 <w:lang w:eastAsia="en-US" w:bidi="en-US"/>
               </w:rPr>
-              <w:t xml:space="preserve">, </w:t>
-            </w:r>
-            <w:proofErr w:type="spellStart"/>
+              <w:t>Wordpress</w:t>
+            </w:r>
+            <w:proofErr w:type="spellEnd"/>
             <w:r>
               <w:rPr>
                 <w:rFonts w:ascii="Arial" w:eastAsia="Arial" w:hAnsi="Arial" w:cs="Arial"/>
                 <w:szCs w:val="18"/>
                 <w:lang w:eastAsia="en-US" w:bidi="en-US"/>
               </w:rPr>
-              <w:t>Heroku</w:t>
-            </w:r>
-            <w:proofErr w:type="spellEnd"/>
-            <w:r>
-              <w:rPr>
-                <w:rFonts w:ascii="Arial" w:eastAsia="Arial" w:hAnsi="Arial" w:cs="Arial"/>
-                <w:szCs w:val="18"/>
-                <w:lang w:eastAsia="en-US" w:bidi="en-US"/>
-              </w:rPr>
-              <w:t xml:space="preserve"> Platform, Web-Hosting, Mocha Unit test in Node.js, </w:t>
-            </w:r>
-            <w:proofErr w:type="spellStart"/>
-            <w:r>
-              <w:rPr>
-                <w:rFonts w:ascii="Arial" w:eastAsia="Arial" w:hAnsi="Arial" w:cs="Arial"/>
-                <w:szCs w:val="18"/>
-                <w:lang w:eastAsia="en-US" w:bidi="en-US"/>
-              </w:rPr>
-              <w:t>Wordpress</w:t>
-            </w:r>
-            <w:proofErr w:type="spellEnd"/>
-            <w:r>
-              <w:rPr>
-                <w:rFonts w:ascii="Arial" w:eastAsia="Arial" w:hAnsi="Arial" w:cs="Arial"/>
-                <w:szCs w:val="18"/>
-                <w:lang w:eastAsia="en-US" w:bidi="en-US"/>
-              </w:rPr>
-              <w:t xml:space="preserve"> CMS Hosting</w:t>
-            </w:r>
-            <w:r>
-              <w:rPr>
-                <w:rFonts w:ascii="Arial" w:eastAsia="Arial" w:hAnsi="Arial" w:cs="Arial"/>
-                <w:szCs w:val="18"/>
-                <w:lang w:eastAsia="en-US" w:bidi="en-US"/>
-              </w:rPr>
-              <w:t>.</w:t>
-            </w:r>
-          </w:p>
-          <w:p>
-            <w:pPr>
-              <w:rPr>
-                <w:rFonts w:ascii="Arial" w:eastAsia="Arial" w:hAnsi="Arial" w:cs="Arial"/>
-                <w:szCs w:val="18"/>
-                <w:lang w:eastAsia="en-US" w:bidi="en-US"/>
-              </w:rPr>
-            </w:pPr>
+              <w:t xml:space="preserve"> CMS Hosting, Nodejs Monolithic and Microservices based Architecture.</w:t>
+            </w:r>
           </w:p>
           <w:p>
             <w:pPr>
@@ -4033,155 +4087,8 @@
             </w:tr>
           </w:tbl>
           <w:p/>
-          <w:tbl>
-            <w:tblPr>
-              <w:tblStyle w:val="TableGrid"/>
-              <w:tblW w:w="0" w:type="auto"/>
-              <w:tblLayout w:type="fixed"/>
-              <w:tblLook w:val="04A0" w:firstRow="1" w:lastRow="0" w:firstColumn="1" w:lastColumn="0" w:noHBand="0" w:noVBand="1"/>
-            </w:tblPr>
-            <w:tblGrid>
-              <w:gridCol w:w="3115"/>
-              <w:gridCol w:w="3115"/>
-            </w:tblGrid>
-            <w:tr>
-              <w:tc>
-                <w:tcPr>
-                  <w:tcW w:w="3115" w:type="dxa"/>
-                </w:tcPr>
-                <w:p>
-                  <w:r>
-                    <w:t>Project Title:</w:t>
-                  </w:r>
-                </w:p>
-              </w:tc>
-              <w:tc>
-                <w:tcPr>
-                  <w:tcW w:w="3115" w:type="dxa"/>
-                </w:tcPr>
-                <w:p>
-                  <w:r>
-                    <w:t>Bail Management system (BMS)</w:t>
-                  </w:r>
-                </w:p>
-              </w:tc>
-            </w:tr>
-            <w:tr>
-              <w:tc>
-                <w:tcPr>
-                  <w:tcW w:w="3115" w:type="dxa"/>
-                </w:tcPr>
-                <w:p>
-                  <w:r>
-                    <w:t>Duration:</w:t>
-                  </w:r>
-                </w:p>
-              </w:tc>
-              <w:tc>
-                <w:tcPr>
-                  <w:tcW w:w="3115" w:type="dxa"/>
-                </w:tcPr>
-                <w:p>
-                  <w:r>
-                    <w:t>Aug 2018(Present)</w:t>
-                  </w:r>
-                </w:p>
-              </w:tc>
-            </w:tr>
-            <w:tr>
-              <w:tc>
-                <w:tcPr>
-                  <w:tcW w:w="3115" w:type="dxa"/>
-                </w:tcPr>
-                <w:p>
-                  <w:r>
-                    <w:t>Technology:</w:t>
-                  </w:r>
-                </w:p>
-              </w:tc>
-              <w:tc>
-                <w:tcPr>
-                  <w:tcW w:w="3115" w:type="dxa"/>
-                </w:tcPr>
-                <w:p>
-                  <w:r>
-                    <w:t xml:space="preserve">HTML, CSS, Java Script, JQuery, MSSQL Server, Bootstrap, </w:t>
-                  </w:r>
-                  <w:proofErr w:type="spellStart"/>
-                  <w:r>
-                    <w:t>DataTable</w:t>
-                  </w:r>
-                  <w:proofErr w:type="spellEnd"/>
-                  <w:r>
-                    <w:t xml:space="preserve">, </w:t>
-                  </w:r>
-                  <w:proofErr w:type="spellStart"/>
-                  <w:r>
-                    <w:t>NodeJS</w:t>
-                  </w:r>
-                  <w:proofErr w:type="spellEnd"/>
-                  <w:r>
-                    <w:t xml:space="preserve">, </w:t>
-                  </w:r>
-                  <w:proofErr w:type="spellStart"/>
-                  <w:r>
-                    <w:t>Strapi</w:t>
-                  </w:r>
-                  <w:proofErr w:type="spellEnd"/>
-                  <w:r>
-                    <w:t>.</w:t>
-                  </w:r>
-                  <w:r>
-                    <w:t xml:space="preserve"> Azure, Azure Function, Scheduled Notification, Corp Authentication</w:t>
-                  </w:r>
-                </w:p>
-              </w:tc>
-            </w:tr>
-            <w:tr>
-              <w:tc>
-                <w:tcPr>
-                  <w:tcW w:w="3115" w:type="dxa"/>
-                </w:tcPr>
-                <w:p>
-                  <w:r>
-                    <w:t>Project Description:</w:t>
-                  </w:r>
-                </w:p>
-              </w:tc>
-              <w:tc>
-                <w:tcPr>
-                  <w:tcW w:w="3115" w:type="dxa"/>
-                </w:tcPr>
-                <w:p>
-                  <w:r>
-                    <w:t>Tool provides platform as a single point of access to Datasets in open format published by Ministries/Departments.</w:t>
-                  </w:r>
-                </w:p>
-              </w:tc>
-            </w:tr>
-            <w:tr>
-              <w:tc>
-                <w:tcPr>
-                  <w:tcW w:w="3115" w:type="dxa"/>
-                </w:tcPr>
-                <w:p>
-                  <w:r>
-                    <w:t>Role:</w:t>
-                  </w:r>
-                </w:p>
-              </w:tc>
-              <w:tc>
-                <w:tcPr>
-                  <w:tcW w:w="3115" w:type="dxa"/>
-                </w:tcPr>
-                <w:p>
-                  <w:r>
-                    <w:t>Full stack software developer.</w:t>
-                  </w:r>
-                </w:p>
-              </w:tc>
-            </w:tr>
-          </w:tbl>
+          <w:p/>
+          <w:p/>
           <w:p/>
           <w:p/>
           <w:p/>
@@ -4215,7 +4122,7 @@
                 </w:tcPr>
                 <w:p>
                   <w:r>
-                    <w:t>Open Data portal</w:t>
+                    <w:t>Bail Management system (BMS)</w:t>
                   </w:r>
                 </w:p>
               </w:tc>
@@ -4267,23 +4174,18 @@
                   </w:r>
                   <w:proofErr w:type="spellEnd"/>
                   <w:r>
-                    <w:t xml:space="preserve">, </w:t>
+                    <w:t xml:space="preserve">, NodeJS, </w:t>
                   </w:r>
                   <w:proofErr w:type="spellStart"/>
                   <w:r>
-                    <w:t>NodeJS</w:t>
+                    <w:t>Strapi</w:t>
                   </w:r>
                   <w:proofErr w:type="spellEnd"/>
                   <w:r>
-                    <w:t xml:space="preserve">, </w:t>
-                  </w:r>
-                  <w:proofErr w:type="spellStart"/>
-                  <w:r>
-                    <w:t>Strapi</w:t>
-                  </w:r>
-                  <w:proofErr w:type="spellEnd"/>
-                  <w:r>
                     <w:t>.</w:t>
+                  </w:r>
+                  <w:r>
+                    <w:t xml:space="preserve"> Azure, Azure Function, Scheduled Notification, Corp Authentication</w:t>
                   </w:r>
                 </w:p>
               </w:tc>
@@ -4305,7 +4207,7 @@
                 </w:tcPr>
                 <w:p>
                   <w:r>
-                    <w:t>Tool provides platform as a single point of access to Datasets in open format published by Ministries/Departments</w:t>
+                    <w:t>Tool provides platform as a single point of access to Datasets in open format published by Ministries/Departments.</w:t>
                   </w:r>
                 </w:p>
               </w:tc>
@@ -4362,7 +4264,7 @@
                 </w:tcPr>
                 <w:p>
                   <w:r>
-                    <w:t>BDA project</w:t>
+                    <w:t>Open Data portal</w:t>
                   </w:r>
                 </w:p>
               </w:tc>
@@ -4384,7 +4286,7 @@
                 </w:tcPr>
                 <w:p>
                   <w:r>
-                    <w:t>2 years</w:t>
+                    <w:t>Aug 2018(Present)</w:t>
                   </w:r>
                 </w:p>
               </w:tc>
@@ -4406,44 +4308,23 @@
                 </w:tcPr>
                 <w:p>
                   <w:r>
-                    <w:t xml:space="preserve">HTML, CSS, Java Script, JQuery, Java, </w:t>
+                    <w:t xml:space="preserve">HTML, CSS, Java Script, JQuery, MSSQL Server, Bootstrap, </w:t>
                   </w:r>
                   <w:proofErr w:type="spellStart"/>
                   <w:r>
-                    <w:t>AngularJS</w:t>
+                    <w:t>DataTable</w:t>
                   </w:r>
                   <w:proofErr w:type="spellEnd"/>
                   <w:r>
-                    <w:t xml:space="preserve">, AWS Redshift </w:t>
+                    <w:t xml:space="preserve">, NodeJS, </w:t>
                   </w:r>
                   <w:proofErr w:type="spellStart"/>
                   <w:r>
-                    <w:t>Nodejs</w:t>
+                    <w:t>Strapi</w:t>
                   </w:r>
                   <w:proofErr w:type="spellEnd"/>
                   <w:r>
-                    <w:t xml:space="preserve">, MySQL, Bootstrap, JUnit test, D3 JS, C3 </w:t>
-                  </w:r>
-                  <w:proofErr w:type="spellStart"/>
-                  <w:proofErr w:type="gramStart"/>
-                  <w:r>
-                    <w:t>js</w:t>
-                  </w:r>
-                  <w:proofErr w:type="spellEnd"/>
-                  <w:r>
-                    <w:t xml:space="preserve"> ,</w:t>
-                  </w:r>
-                  <w:proofErr w:type="gramEnd"/>
-                  <w:r>
-                    <w:t xml:space="preserve"> </w:t>
-                  </w:r>
-                  <w:proofErr w:type="spellStart"/>
-                  <w:r>
-                    <w:t>Echarts</w:t>
-                  </w:r>
-                  <w:proofErr w:type="spellEnd"/>
-                  <w:r>
-                    <w:t xml:space="preserve"> JS, Apache Spark, AWS RDS, Shell Script, Data Visualizations, Heroku.</w:t>
+                    <w:t>.</w:t>
                   </w:r>
                 </w:p>
               </w:tc>
@@ -4465,7 +4346,7 @@
                 </w:tcPr>
                 <w:p>
                   <w:r>
-                    <w:t>Tool provides an easy to use analytics platform for users to ingest, clean, prepare and analyze data with visualizations, and help to create reports.</w:t>
+                    <w:t>Tool provides platform as a single point of access to Datasets in open format published by Ministries/Departments</w:t>
                   </w:r>
                 </w:p>
               </w:tc>
@@ -4476,9 +4357,6 @@
                   <w:tcW w:w="3115" w:type="dxa"/>
                 </w:tcPr>
                 <w:p>
-                  <w:r>
-                    <w:t xml:space="preserve"> </w:t>
-                  </w:r>
                   <w:r>
                     <w:t>Role:</w:t>
                   </w:r>
@@ -4525,7 +4403,7 @@
                 </w:tcPr>
                 <w:p>
                   <w:r>
-                    <w:t>Track And Trace Project</w:t>
+                    <w:t>BDA project</w:t>
                   </w:r>
                 </w:p>
               </w:tc>
@@ -4569,31 +4447,31 @@
                 </w:tcPr>
                 <w:p>
                   <w:r>
-                    <w:t xml:space="preserve">HTML, CSS, Java Script, JQuery, MySQL, Bootstrap, </w:t>
+                    <w:t xml:space="preserve">HTML, CSS, Java Script, </w:t>
                   </w:r>
                   <w:proofErr w:type="spellStart"/>
                   <w:r>
-                    <w:t>DataTable</w:t>
+                    <w:t>JQuery</w:t>
                   </w:r>
                   <w:proofErr w:type="spellEnd"/>
                   <w:r>
-                    <w:t xml:space="preserve">, </w:t>
+                    <w:t xml:space="preserve">, Java, AngularJS, AWS Redshift Nodejs, MySQL, Bootstrap, JUnit test, D3 JS, C3 </w:t>
                   </w:r>
                   <w:proofErr w:type="spellStart"/>
                   <w:r>
-                    <w:t>NodeJS</w:t>
+                    <w:t>js</w:t>
                   </w:r>
                   <w:proofErr w:type="spellEnd"/>
                   <w:r>
-                    <w:t>, Java, Scheduled Jobs (</w:t>
+                    <w:t xml:space="preserve"> , </w:t>
                   </w:r>
                   <w:proofErr w:type="spellStart"/>
                   <w:r>
-                    <w:t>CronJobs</w:t>
+                    <w:t>Echarts</w:t>
                   </w:r>
                   <w:proofErr w:type="spellEnd"/>
                   <w:r>
-                    <w:t>), excel sheets, Node-Mailer, AWS Elastic Beanstalk, Nginx.</w:t>
+                    <w:t xml:space="preserve"> JS, Apache Spark, AWS RDS, Shell Script, Data Visualizations, Heroku.</w:t>
                   </w:r>
                 </w:p>
               </w:tc>
@@ -4615,13 +4493,7 @@
                 </w:tcPr>
                 <w:p>
                   <w:r>
-                    <w:t xml:space="preserve">Tool provides higher level of tracking system of individual shipments and creates a detailed dashboard also send alert when </w:t>
-                  </w:r>
-                  <w:r>
-                    <w:t>status of shipment gets changed</w:t>
-                  </w:r>
-                  <w:r>
-                    <w:t>.</w:t>
+                    <w:t>Tool provides an easy to use analytics platform for users to ingest, clean, prepare and analyze data with visualizations, and help to create reports.</w:t>
                   </w:r>
                 </w:p>
               </w:tc>
@@ -4633,6 +4505,9 @@
                 </w:tcPr>
                 <w:p>
                   <w:r>
+                    <w:t xml:space="preserve"> </w:t>
+                  </w:r>
+                  <w:r>
                     <w:t>Role:</w:t>
                   </w:r>
                 </w:p>
@@ -4649,13 +4524,7 @@
               </w:tc>
             </w:tr>
           </w:tbl>
-          <w:p>
-            <w:pPr>
-              <w:rPr>
-                <w:b/>
-              </w:rPr>
-            </w:pPr>
-          </w:p>
+          <w:p/>
           <w:tbl>
             <w:tblPr>
               <w:tblStyle w:val="TableGrid"/>
@@ -4683,13 +4552,8 @@
                   <w:tcW w:w="3115" w:type="dxa"/>
                 </w:tcPr>
                 <w:p>
-                  <w:proofErr w:type="spellStart"/>
-                  <w:r>
-                    <w:t>Mobibuzz</w:t>
-                  </w:r>
-                  <w:proofErr w:type="spellEnd"/>
-                  <w:r>
-                    <w:t xml:space="preserve"> project</w:t>
+                  <w:r>
+                    <w:t>Track And Trace Project</w:t>
                   </w:r>
                 </w:p>
               </w:tc>
@@ -4711,7 +4575,7 @@
                 </w:tcPr>
                 <w:p>
                   <w:r>
-                    <w:t>4 Months</w:t>
+                    <w:t>2 years</w:t>
                   </w:r>
                 </w:p>
               </w:tc>
@@ -4733,15 +4597,31 @@
                 </w:tcPr>
                 <w:p>
                   <w:r>
-                    <w:t xml:space="preserve">HTML, CSS, Java Script, JQuery, </w:t>
+                    <w:t xml:space="preserve">HTML, CSS, Java Script, </w:t>
                   </w:r>
                   <w:proofErr w:type="spellStart"/>
                   <w:r>
-                    <w:t>MongoDB</w:t>
+                    <w:t>JQuery</w:t>
                   </w:r>
                   <w:proofErr w:type="spellEnd"/>
                   <w:r>
-                    <w:t>, Node.js, Bootstrap.</w:t>
+                    <w:t xml:space="preserve">, MySQL, Bootstrap, </w:t>
+                  </w:r>
+                  <w:proofErr w:type="spellStart"/>
+                  <w:r>
+                    <w:t>DataTable</w:t>
+                  </w:r>
+                  <w:proofErr w:type="spellEnd"/>
+                  <w:r>
+                    <w:t>, NodeJS, Java, Scheduled Jobs (</w:t>
+                  </w:r>
+                  <w:proofErr w:type="spellStart"/>
+                  <w:r>
+                    <w:t>CronJobs</w:t>
+                  </w:r>
+                  <w:proofErr w:type="spellEnd"/>
+                  <w:r>
+                    <w:t>), excel sheets, Node-Mailer, AWS Elastic Beanstalk, Nginx.</w:t>
                   </w:r>
                 </w:p>
               </w:tc>
@@ -4763,7 +4643,13 @@
                 </w:tcPr>
                 <w:p>
                   <w:r>
-                    <w:t>This project helps to track employee login, logout time, employee detailed profile, it consist Leave Management system and it also track employee status and company events.</w:t>
+                    <w:t xml:space="preserve">Tool provides higher level of tracking system of individual shipments and creates a detailed dashboard also send alert when </w:t>
+                  </w:r>
+                  <w:r>
+                    <w:t>status of shipment gets changed</w:t>
+                  </w:r>
+                  <w:r>
+                    <w:t>.</w:t>
                   </w:r>
                 </w:p>
               </w:tc>
@@ -4785,26 +4671,12 @@
                 </w:tcPr>
                 <w:p>
                   <w:r>
-                    <w:t>Front end developer.</w:t>
+                    <w:t>Full stack software developer.</w:t>
                   </w:r>
                 </w:p>
               </w:tc>
             </w:tr>
           </w:tbl>
-          <w:p>
-            <w:pPr>
-              <w:rPr>
-                <w:b/>
-              </w:rPr>
-            </w:pPr>
-          </w:p>
-          <w:p>
-            <w:pPr>
-              <w:rPr>
-                <w:b/>
-              </w:rPr>
-            </w:pPr>
-          </w:p>
           <w:p>
             <w:pPr>
               <w:rPr>
@@ -4883,11 +4755,11 @@
                 <w:p>
                   <w:proofErr w:type="spellStart"/>
                   <w:r>
-                    <w:t>KnoahsARK</w:t>
+                    <w:t>Mobibuzz</w:t>
                   </w:r>
                   <w:proofErr w:type="spellEnd"/>
                   <w:r>
-                    <w:t xml:space="preserve"> 360</w:t>
+                    <w:t xml:space="preserve"> project</w:t>
                   </w:r>
                 </w:p>
               </w:tc>
@@ -4909,10 +4781,7 @@
                 </w:tcPr>
                 <w:p>
                   <w:r>
-                    <w:t xml:space="preserve">5 </w:t>
-                  </w:r>
-                  <w:r>
-                    <w:t>Months</w:t>
+                    <w:t>4 Months</w:t>
                   </w:r>
                 </w:p>
               </w:tc>
@@ -4924,6 +4793,36 @@
                 </w:tcPr>
                 <w:p>
                   <w:r>
+                    <w:t>Technology:</w:t>
+                  </w:r>
+                </w:p>
+              </w:tc>
+              <w:tc>
+                <w:tcPr>
+                  <w:tcW w:w="3115" w:type="dxa"/>
+                </w:tcPr>
+                <w:p>
+                  <w:r>
+                    <w:t xml:space="preserve">HTML, CSS, Java Script, </w:t>
+                  </w:r>
+                  <w:proofErr w:type="spellStart"/>
+                  <w:r>
+                    <w:t>JQuery</w:t>
+                  </w:r>
+                  <w:proofErr w:type="spellEnd"/>
+                  <w:r>
+                    <w:t>, MongoDB, Node.js, Bootstrap.</w:t>
+                  </w:r>
+                </w:p>
+              </w:tc>
+            </w:tr>
+            <w:tr>
+              <w:tc>
+                <w:tcPr>
+                  <w:tcW w:w="3115" w:type="dxa"/>
+                </w:tcPr>
+                <w:p>
+                  <w:r>
                     <w:t>Project Description:</w:t>
                   </w:r>
                 </w:p>
@@ -4933,13 +4832,8 @@
                   <w:tcW w:w="3115" w:type="dxa"/>
                 </w:tcPr>
                 <w:p>
-                  <w:proofErr w:type="spellStart"/>
-                  <w:r>
-                    <w:t>KnoahsARK</w:t>
-                  </w:r>
-                  <w:proofErr w:type="spellEnd"/>
-                  <w:r>
-                    <w:t xml:space="preserve"> enables client to manage the entire customer contact center environment by integrating locations, staff, departments, tools, data points and processes to give you one view towards making better decisions</w:t>
+                  <w:r>
+                    <w:t>This project helps to track employee login, logout time, employee detailed profile, it consist Leave Management system and it also track employee status and company events.</w:t>
                   </w:r>
                 </w:p>
               </w:tc>
@@ -5001,8 +4895,13 @@
                   <w:tcW w:w="3115" w:type="dxa"/>
                 </w:tcPr>
                 <w:p>
-                  <w:r>
-                    <w:t>VHT project</w:t>
+                  <w:proofErr w:type="spellStart"/>
+                  <w:r>
+                    <w:t>KnoahsARK</w:t>
+                  </w:r>
+                  <w:proofErr w:type="spellEnd"/>
+                  <w:r>
+                    <w:t xml:space="preserve"> 360</w:t>
                   </w:r>
                 </w:p>
               </w:tc>
@@ -5024,10 +4923,10 @@
                 </w:tcPr>
                 <w:p>
                   <w:r>
-                    <w:t>7</w:t>
-                  </w:r>
-                  <w:r>
-                    <w:t xml:space="preserve"> Months</w:t>
+                    <w:t xml:space="preserve">5 </w:t>
+                  </w:r>
+                  <w:r>
+                    <w:t>Months</w:t>
                   </w:r>
                 </w:p>
               </w:tc>
@@ -5048,16 +4947,13 @@
                   <w:tcW w:w="3115" w:type="dxa"/>
                 </w:tcPr>
                 <w:p>
-                  <w:r>
-                    <w:t xml:space="preserve">VHT use to </w:t>
-                  </w:r>
-                  <w:proofErr w:type="gramStart"/>
-                  <w:r>
-                    <w:t>recognized</w:t>
-                  </w:r>
-                  <w:proofErr w:type="gramEnd"/>
-                  <w:r>
-                    <w:t xml:space="preserve"> the severity of customer frustration in relation to delivering exceptional customer service. This led to inventing a patented solution, VHT Callback, which eliminated wait time while increasing customer satisfaction.</w:t>
+                  <w:proofErr w:type="spellStart"/>
+                  <w:r>
+                    <w:t>KnoahsARK</w:t>
+                  </w:r>
+                  <w:proofErr w:type="spellEnd"/>
+                  <w:r>
+                    <w:t xml:space="preserve"> enables client to manage the entire customer contact center environment by integrating locations, staff, departments, tools, data points and processes to give you one view towards making better decisions</w:t>
                   </w:r>
                 </w:p>
               </w:tc>
@@ -5079,7 +4975,7 @@
                 </w:tcPr>
                 <w:p>
                   <w:r>
-                    <w:t>Developer (Language Method and grammar Developer, tested method by using JUnit test cases, Automate entire development by using Cucumber and ruby and run it into Jenkins).</w:t>
+                    <w:t>Front end developer.</w:t>
                   </w:r>
                 </w:p>
               </w:tc>
@@ -5120,7 +5016,7 @@
                 </w:tcPr>
                 <w:p>
                   <w:r>
-                    <w:t>ITI Jobs Portal project</w:t>
+                    <w:t>VHT project</w:t>
                   </w:r>
                 </w:p>
               </w:tc>
@@ -5142,7 +5038,7 @@
                 </w:tcPr>
                 <w:p>
                   <w:r>
-                    <w:t>2</w:t>
+                    <w:t>7</w:t>
                   </w:r>
                   <w:r>
                     <w:t xml:space="preserve"> Months</w:t>
@@ -5157,25 +5053,17 @@
                 </w:tcPr>
                 <w:p>
                   <w:r>
-                    <w:t>Technology:</w:t>
-                  </w:r>
-                </w:p>
-              </w:tc>
-              <w:tc>
-                <w:tcPr>
-                  <w:tcW w:w="3115" w:type="dxa"/>
-                </w:tcPr>
-                <w:p>
-                  <w:r>
-                    <w:t xml:space="preserve">HTML, CSS, Java Script, JQuery, </w:t>
-                  </w:r>
-                  <w:proofErr w:type="spellStart"/>
-                  <w:r>
-                    <w:t>Nodejs</w:t>
-                  </w:r>
-                  <w:proofErr w:type="spellEnd"/>
-                  <w:r>
-                    <w:t>, MySQL, DOM, AJAX, Json, Bootstrap4.</w:t>
+                    <w:t>Project Description:</w:t>
+                  </w:r>
+                </w:p>
+              </w:tc>
+              <w:tc>
+                <w:tcPr>
+                  <w:tcW w:w="3115" w:type="dxa"/>
+                </w:tcPr>
+                <w:p>
+                  <w:r>
+                    <w:t>VHT use to recognized the severity of customer frustration in relation to delivering exceptional customer service. This led to inventing a patented solution, VHT Callback, which eliminated wait time while increasing customer satisfaction.</w:t>
                   </w:r>
                 </w:p>
               </w:tc>
@@ -5187,36 +5075,6 @@
                 </w:tcPr>
                 <w:p>
                   <w:r>
-                    <w:t>Project Description:</w:t>
-                  </w:r>
-                </w:p>
-              </w:tc>
-              <w:tc>
-                <w:tcPr>
-                  <w:tcW w:w="3115" w:type="dxa"/>
-                </w:tcPr>
-                <w:p>
-                  <w:r>
-                    <w:t xml:space="preserve">Tool provides ITI related database. Here, users can manage, store, share and disseminate information about placement, ITI collages, and </w:t>
-                  </w:r>
-                  <w:proofErr w:type="gramStart"/>
-                  <w:r>
-                    <w:t>its</w:t>
-                  </w:r>
-                  <w:proofErr w:type="gramEnd"/>
-                  <w:r>
-                    <w:t xml:space="preserve"> having high level monitoring.</w:t>
-                  </w:r>
-                </w:p>
-              </w:tc>
-            </w:tr>
-            <w:tr>
-              <w:tc>
-                <w:tcPr>
-                  <w:tcW w:w="3115" w:type="dxa"/>
-                </w:tcPr>
-                <w:p>
-                  <w:r>
                     <w:t>Role:</w:t>
                   </w:r>
                 </w:p>
@@ -5227,7 +5085,7 @@
                 </w:tcPr>
                 <w:p>
                   <w:r>
-                    <w:t>Full stack software developer (End to end product development with Responsive Web Design by using Bootstrap4 framework).</w:t>
+                    <w:t>Developer (Language Method and grammar Developer, tested method by using JUnit test cases, Automate entire development by using Cucumber and ruby and run it into Jenkins).</w:t>
                   </w:r>
                 </w:p>
               </w:tc>
@@ -5267,13 +5125,8 @@
                   <w:tcW w:w="3115" w:type="dxa"/>
                 </w:tcPr>
                 <w:p>
-                  <w:proofErr w:type="spellStart"/>
-                  <w:r>
-                    <w:t>Greenticks</w:t>
-                  </w:r>
-                  <w:proofErr w:type="spellEnd"/>
-                  <w:r>
-                    <w:t xml:space="preserve"> project</w:t>
+                  <w:r>
+                    <w:t>ITI Jobs Portal project</w:t>
                   </w:r>
                 </w:p>
               </w:tc>
@@ -5320,47 +5173,15 @@
                 </w:tcPr>
                 <w:p>
                   <w:r>
-                    <w:t xml:space="preserve">HTML, CSS, Java Script, JQuery, </w:t>
+                    <w:t xml:space="preserve">HTML, CSS, Java Script, </w:t>
                   </w:r>
                   <w:proofErr w:type="spellStart"/>
                   <w:r>
-                    <w:t>Nodejs</w:t>
+                    <w:t>JQuery</w:t>
                   </w:r>
                   <w:proofErr w:type="spellEnd"/>
                   <w:r>
-                    <w:t xml:space="preserve">, MySQL, </w:t>
-                  </w:r>
-                  <w:proofErr w:type="spellStart"/>
-                  <w:r>
-                    <w:t>MongoDB</w:t>
-                  </w:r>
-                  <w:proofErr w:type="spellEnd"/>
-                  <w:r>
-                    <w:t xml:space="preserve">, DOM, AJAX, Json, Bootstrap 4, Mocha unit test, </w:t>
-                  </w:r>
-                  <w:proofErr w:type="spellStart"/>
-                  <w:r>
-                    <w:t>Webpack</w:t>
-                  </w:r>
-                  <w:proofErr w:type="spellEnd"/>
-                  <w:r>
-                    <w:t xml:space="preserve">, Wordpress4.7, </w:t>
-                  </w:r>
-                  <w:proofErr w:type="spellStart"/>
-                  <w:r>
-                    <w:t>MLab</w:t>
-                  </w:r>
-                  <w:proofErr w:type="spellEnd"/>
-                  <w:r>
-                    <w:t xml:space="preserve">, </w:t>
-                  </w:r>
-                  <w:proofErr w:type="spellStart"/>
-                  <w:r>
-                    <w:t>Heroku</w:t>
-                  </w:r>
-                  <w:proofErr w:type="spellEnd"/>
-                  <w:r>
-                    <w:t>.</w:t>
+                    <w:t>, Nodejs, MySQL, DOM, AJAX, Json, Bootstrap4.</w:t>
                   </w:r>
                 </w:p>
               </w:tc>
@@ -5382,7 +5203,7 @@
                 </w:tcPr>
                 <w:p>
                   <w:r>
-                    <w:t>Tool provides computer based online exam details along with Invigilator details and track daily report.</w:t>
+                    <w:t>Tool provides ITI related database. Here, users can manage, store, share and disseminate information about placement, ITI collages, and its having high level monitoring.</w:t>
                   </w:r>
                 </w:p>
               </w:tc>
@@ -5404,7 +5225,7 @@
                 </w:tcPr>
                 <w:p>
                   <w:r>
-                    <w:t>Full stack software developer.</w:t>
+                    <w:t>Full stack software developer (End to end product development with Responsive Web Design by using Bootstrap4 framework).</w:t>
                   </w:r>
                 </w:p>
               </w:tc>
@@ -5431,6 +5252,166 @@
               </w:rPr>
             </w:pPr>
           </w:p>
+          <w:p>
+            <w:pPr>
+              <w:rPr>
+                <w:b/>
+              </w:rPr>
+            </w:pPr>
+          </w:p>
+          <w:p>
+            <w:pPr>
+              <w:rPr>
+                <w:b/>
+              </w:rPr>
+            </w:pPr>
+          </w:p>
+          <w:tbl>
+            <w:tblPr>
+              <w:tblStyle w:val="TableGrid"/>
+              <w:tblW w:w="0" w:type="auto"/>
+              <w:tblLayout w:type="fixed"/>
+              <w:tblLook w:val="04A0" w:firstRow="1" w:lastRow="0" w:firstColumn="1" w:lastColumn="0" w:noHBand="0" w:noVBand="1"/>
+            </w:tblPr>
+            <w:tblGrid>
+              <w:gridCol w:w="3115"/>
+              <w:gridCol w:w="3115"/>
+            </w:tblGrid>
+            <w:tr>
+              <w:tc>
+                <w:tcPr>
+                  <w:tcW w:w="3115" w:type="dxa"/>
+                </w:tcPr>
+                <w:p>
+                  <w:r>
+                    <w:t>Project Title:</w:t>
+                  </w:r>
+                </w:p>
+              </w:tc>
+              <w:tc>
+                <w:tcPr>
+                  <w:tcW w:w="3115" w:type="dxa"/>
+                </w:tcPr>
+                <w:p>
+                  <w:proofErr w:type="spellStart"/>
+                  <w:r>
+                    <w:t>Greenticks</w:t>
+                  </w:r>
+                  <w:proofErr w:type="spellEnd"/>
+                  <w:r>
+                    <w:t xml:space="preserve"> project</w:t>
+                  </w:r>
+                </w:p>
+              </w:tc>
+            </w:tr>
+            <w:tr>
+              <w:tc>
+                <w:tcPr>
+                  <w:tcW w:w="3115" w:type="dxa"/>
+                </w:tcPr>
+                <w:p>
+                  <w:r>
+                    <w:t>Duration:</w:t>
+                  </w:r>
+                </w:p>
+              </w:tc>
+              <w:tc>
+                <w:tcPr>
+                  <w:tcW w:w="3115" w:type="dxa"/>
+                </w:tcPr>
+                <w:p>
+                  <w:r>
+                    <w:t>2</w:t>
+                  </w:r>
+                  <w:r>
+                    <w:t xml:space="preserve"> Months</w:t>
+                  </w:r>
+                </w:p>
+              </w:tc>
+            </w:tr>
+            <w:tr>
+              <w:tc>
+                <w:tcPr>
+                  <w:tcW w:w="3115" w:type="dxa"/>
+                </w:tcPr>
+                <w:p>
+                  <w:r>
+                    <w:t>Technology:</w:t>
+                  </w:r>
+                </w:p>
+              </w:tc>
+              <w:tc>
+                <w:tcPr>
+                  <w:tcW w:w="3115" w:type="dxa"/>
+                </w:tcPr>
+                <w:p>
+                  <w:r>
+                    <w:t xml:space="preserve">HTML, CSS, Java Script, </w:t>
+                  </w:r>
+                  <w:proofErr w:type="spellStart"/>
+                  <w:r>
+                    <w:t>JQuery</w:t>
+                  </w:r>
+                  <w:proofErr w:type="spellEnd"/>
+                  <w:r>
+                    <w:t xml:space="preserve">, Nodejs, MySQL, MongoDB, DOM, AJAX, Json, Bootstrap 4, Mocha unit test, Webpack, Wordpress4.7, </w:t>
+                  </w:r>
+                  <w:proofErr w:type="spellStart"/>
+                  <w:r>
+                    <w:t>MLab</w:t>
+                  </w:r>
+                  <w:proofErr w:type="spellEnd"/>
+                  <w:r>
+                    <w:t>, Heroku.</w:t>
+                  </w:r>
+                </w:p>
+              </w:tc>
+            </w:tr>
+            <w:tr>
+              <w:tc>
+                <w:tcPr>
+                  <w:tcW w:w="3115" w:type="dxa"/>
+                </w:tcPr>
+                <w:p>
+                  <w:r>
+                    <w:t>Project Description:</w:t>
+                  </w:r>
+                </w:p>
+              </w:tc>
+              <w:tc>
+                <w:tcPr>
+                  <w:tcW w:w="3115" w:type="dxa"/>
+                </w:tcPr>
+                <w:p>
+                  <w:r>
+                    <w:t>Tool provides computer based online exam details along with Invigilator details and track daily report.</w:t>
+                  </w:r>
+                </w:p>
+              </w:tc>
+            </w:tr>
+            <w:tr>
+              <w:tc>
+                <w:tcPr>
+                  <w:tcW w:w="3115" w:type="dxa"/>
+                </w:tcPr>
+                <w:p>
+                  <w:r>
+                    <w:t>Role:</w:t>
+                  </w:r>
+                </w:p>
+              </w:tc>
+              <w:tc>
+                <w:tcPr>
+                  <w:tcW w:w="3115" w:type="dxa"/>
+                </w:tcPr>
+                <w:p>
+                  <w:r>
+                    <w:t>Full stack software developer.</w:t>
+                  </w:r>
+                </w:p>
+              </w:tc>
+            </w:tr>
+          </w:tbl>
           <w:p>
             <w:pPr>
               <w:rPr>
@@ -5772,9 +5753,9 @@
                 <w:lang w:val="en-IN" w:eastAsia="en-IN"/>
               </w:rPr>
               <w:drawing>
-                <wp:inline distT="0" distB="0" distL="0" distR="0" wp14:anchorId="36CED360" wp14:editId="378FC8AA">
-                  <wp:extent cx="5250731" cy="2022990"/>
-                  <wp:effectExtent l="0" t="0" r="7620" b="0"/>
+                <wp:inline distT="0" distB="0" distL="0" distR="0" wp14:anchorId="36CED360" wp14:editId="55BECC75">
+                  <wp:extent cx="5364468" cy="1858643"/>
+                  <wp:effectExtent l="0" t="0" r="8255" b="8890"/>
                   <wp:docPr id="4" name="Picture 4"/>
                   <wp:cNvGraphicFramePr>
                     <a:graphicFrameLocks xmlns:a="http://schemas.openxmlformats.org/drawingml/2006/main" noChangeAspect="1"/>
@@ -5783,7 +5764,7 @@
                     <a:graphicData uri="http://schemas.openxmlformats.org/drawingml/2006/picture">
                       <pic:pic xmlns:pic="http://schemas.openxmlformats.org/drawingml/2006/picture">
                         <pic:nvPicPr>
-                          <pic:cNvPr id="4" name="ambujskills.png"/>
+                          <pic:cNvPr id="4" name="Picture 4"/>
                           <pic:cNvPicPr/>
                         </pic:nvPicPr>
                         <pic:blipFill>
@@ -5801,7 +5782,7 @@
                         <pic:spPr>
                           <a:xfrm>
                             <a:off x="0" y="0"/>
-                            <a:ext cx="5364468" cy="2066810"/>
+                            <a:ext cx="5364468" cy="1858643"/>
                           </a:xfrm>
                           <a:prstGeom prst="rect">
                             <a:avLst/>
@@ -5840,8 +5821,6 @@
           <w:tab w:val="left" w:pos="7975"/>
         </w:tabs>
       </w:pPr>
-      <w:bookmarkStart w:id="0" w:name="_GoBack"/>
-      <w:bookmarkEnd w:id="0"/>
     </w:p>
     <w:sectPr>
       <w:headerReference w:type="default" r:id="rId16"/>
@@ -5855,7 +5834,7 @@
 </file>
 
 <file path=word/endnotes.xml><?xml version="1.0" encoding="utf-8"?>
-<w:endnotes xmlns:wpc="http://schemas.microsoft.com/office/word/2010/wordprocessingCanvas" xmlns:mc="http://schemas.openxmlformats.org/markup-compatibility/2006" xmlns:o="urn:schemas-microsoft-com:office:office" xmlns:r="http://schemas.openxmlformats.org/officeDocument/2006/relationships" xmlns:m="http://schemas.openxmlformats.org/officeDocument/2006/math" xmlns:v="urn:schemas-microsoft-com:vml" xmlns:wp14="http://schemas.microsoft.com/office/word/2010/wordprocessingDrawing" xmlns:wp="http://schemas.openxmlformats.org/drawingml/2006/wordprocessingDrawing" xmlns:w10="urn:schemas-microsoft-com:office:word" xmlns:w="http://schemas.openxmlformats.org/wordprocessingml/2006/main" xmlns:w14="http://schemas.microsoft.com/office/word/2010/wordml" xmlns:w15="http://schemas.microsoft.com/office/word/2012/wordml" xmlns:wpg="http://schemas.microsoft.com/office/word/2010/wordprocessingGroup" xmlns:wpi="http://schemas.microsoft.com/office/word/2010/wordprocessingInk" xmlns:wne="http://schemas.microsoft.com/office/word/2006/wordml" xmlns:wps="http://schemas.microsoft.com/office/word/2010/wordprocessingShape" mc:Ignorable="w14 w15 wp14">
+<w:endnotes xmlns:wpc="http://schemas.microsoft.com/office/word/2010/wordprocessingCanvas" xmlns:cx="http://schemas.microsoft.com/office/drawing/2014/chartex" xmlns:cx1="http://schemas.microsoft.com/office/drawing/2015/9/8/chartex" xmlns:cx2="http://schemas.microsoft.com/office/drawing/2015/10/21/chartex" xmlns:cx3="http://schemas.microsoft.com/office/drawing/2016/5/9/chartex" xmlns:cx4="http://schemas.microsoft.com/office/drawing/2016/5/10/chartex" xmlns:cx5="http://schemas.microsoft.com/office/drawing/2016/5/11/chartex" xmlns:cx6="http://schemas.microsoft.com/office/drawing/2016/5/12/chartex" xmlns:cx7="http://schemas.microsoft.com/office/drawing/2016/5/13/chartex" xmlns:cx8="http://schemas.microsoft.com/office/drawing/2016/5/14/chartex" xmlns:mc="http://schemas.openxmlformats.org/markup-compatibility/2006" xmlns:aink="http://schemas.microsoft.com/office/drawing/2016/ink" xmlns:am3d="http://schemas.microsoft.com/office/drawing/2017/model3d" xmlns:o="urn:schemas-microsoft-com:office:office" xmlns:r="http://schemas.openxmlformats.org/officeDocument/2006/relationships" xmlns:m="http://schemas.openxmlformats.org/officeDocument/2006/math" xmlns:v="urn:schemas-microsoft-com:vml" xmlns:wp14="http://schemas.microsoft.com/office/word/2010/wordprocessingDrawing" xmlns:wp="http://schemas.openxmlformats.org/drawingml/2006/wordprocessingDrawing" xmlns:w10="urn:schemas-microsoft-com:office:word" xmlns:w="http://schemas.openxmlformats.org/wordprocessingml/2006/main" xmlns:w14="http://schemas.microsoft.com/office/word/2010/wordml" xmlns:w15="http://schemas.microsoft.com/office/word/2012/wordml" xmlns:w16cex="http://schemas.microsoft.com/office/word/2018/wordml/cex" xmlns:w16cid="http://schemas.microsoft.com/office/word/2016/wordml/cid" xmlns:w16="http://schemas.microsoft.com/office/word/2018/wordml" xmlns:w16sdtdh="http://schemas.microsoft.com/office/word/2020/wordml/sdtdatahash" xmlns:w16se="http://schemas.microsoft.com/office/word/2015/wordml/symex" xmlns:wpg="http://schemas.microsoft.com/office/word/2010/wordprocessingGroup" xmlns:wpi="http://schemas.microsoft.com/office/word/2010/wordprocessingInk" xmlns:wne="http://schemas.microsoft.com/office/word/2006/wordml" xmlns:wps="http://schemas.microsoft.com/office/word/2010/wordprocessingShape" mc:Ignorable="w14 w15 w16se w16cid w16 w16cex w16sdtdh wp14">
   <w:endnote w:type="separator" w:id="-1">
     <w:p>
       <w:r>
@@ -5874,7 +5853,7 @@
 </file>
 
 <file path=word/footnotes.xml><?xml version="1.0" encoding="utf-8"?>
-<w:footnotes xmlns:wpc="http://schemas.microsoft.com/office/word/2010/wordprocessingCanvas" xmlns:mc="http://schemas.openxmlformats.org/markup-compatibility/2006" xmlns:o="urn:schemas-microsoft-com:office:office" xmlns:r="http://schemas.openxmlformats.org/officeDocument/2006/relationships" xmlns:m="http://schemas.openxmlformats.org/officeDocument/2006/math" xmlns:v="urn:schemas-microsoft-com:vml" xmlns:wp14="http://schemas.microsoft.com/office/word/2010/wordprocessingDrawing" xmlns:wp="http://schemas.openxmlformats.org/drawingml/2006/wordprocessingDrawing" xmlns:w10="urn:schemas-microsoft-com:office:word" xmlns:w="http://schemas.openxmlformats.org/wordprocessingml/2006/main" xmlns:w14="http://schemas.microsoft.com/office/word/2010/wordml" xmlns:w15="http://schemas.microsoft.com/office/word/2012/wordml" xmlns:wpg="http://schemas.microsoft.com/office/word/2010/wordprocessingGroup" xmlns:wpi="http://schemas.microsoft.com/office/word/2010/wordprocessingInk" xmlns:wne="http://schemas.microsoft.com/office/word/2006/wordml" xmlns:wps="http://schemas.microsoft.com/office/word/2010/wordprocessingShape" mc:Ignorable="w14 w15 wp14">
+<w:footnotes xmlns:wpc="http://schemas.microsoft.com/office/word/2010/wordprocessingCanvas" xmlns:cx="http://schemas.microsoft.com/office/drawing/2014/chartex" xmlns:cx1="http://schemas.microsoft.com/office/drawing/2015/9/8/chartex" xmlns:cx2="http://schemas.microsoft.com/office/drawing/2015/10/21/chartex" xmlns:cx3="http://schemas.microsoft.com/office/drawing/2016/5/9/chartex" xmlns:cx4="http://schemas.microsoft.com/office/drawing/2016/5/10/chartex" xmlns:cx5="http://schemas.microsoft.com/office/drawing/2016/5/11/chartex" xmlns:cx6="http://schemas.microsoft.com/office/drawing/2016/5/12/chartex" xmlns:cx7="http://schemas.microsoft.com/office/drawing/2016/5/13/chartex" xmlns:cx8="http://schemas.microsoft.com/office/drawing/2016/5/14/chartex" xmlns:mc="http://schemas.openxmlformats.org/markup-compatibility/2006" xmlns:aink="http://schemas.microsoft.com/office/drawing/2016/ink" xmlns:am3d="http://schemas.microsoft.com/office/drawing/2017/model3d" xmlns:o="urn:schemas-microsoft-com:office:office" xmlns:r="http://schemas.openxmlformats.org/officeDocument/2006/relationships" xmlns:m="http://schemas.openxmlformats.org/officeDocument/2006/math" xmlns:v="urn:schemas-microsoft-com:vml" xmlns:wp14="http://schemas.microsoft.com/office/word/2010/wordprocessingDrawing" xmlns:wp="http://schemas.openxmlformats.org/drawingml/2006/wordprocessingDrawing" xmlns:w10="urn:schemas-microsoft-com:office:word" xmlns:w="http://schemas.openxmlformats.org/wordprocessingml/2006/main" xmlns:w14="http://schemas.microsoft.com/office/word/2010/wordml" xmlns:w15="http://schemas.microsoft.com/office/word/2012/wordml" xmlns:w16cex="http://schemas.microsoft.com/office/word/2018/wordml/cex" xmlns:w16cid="http://schemas.microsoft.com/office/word/2016/wordml/cid" xmlns:w16="http://schemas.microsoft.com/office/word/2018/wordml" xmlns:w16sdtdh="http://schemas.microsoft.com/office/word/2020/wordml/sdtdatahash" xmlns:w16se="http://schemas.microsoft.com/office/word/2015/wordml/symex" xmlns:wpg="http://schemas.microsoft.com/office/word/2010/wordprocessingGroup" xmlns:wpi="http://schemas.microsoft.com/office/word/2010/wordprocessingInk" xmlns:wne="http://schemas.microsoft.com/office/word/2006/wordml" xmlns:wps="http://schemas.microsoft.com/office/word/2010/wordprocessingShape" mc:Ignorable="w14 w15 w16se w16cid w16 w16cex w16sdtdh wp14">
   <w:footnote w:type="separator" w:id="-1">
     <w:p>
       <w:r>
@@ -5893,7 +5872,7 @@
 </file>
 
 <file path=word/header1.xml><?xml version="1.0" encoding="utf-8"?>
-<w:hdr xmlns:wpc="http://schemas.microsoft.com/office/word/2010/wordprocessingCanvas" xmlns:mc="http://schemas.openxmlformats.org/markup-compatibility/2006" xmlns:o="urn:schemas-microsoft-com:office:office" xmlns:r="http://schemas.openxmlformats.org/officeDocument/2006/relationships" xmlns:m="http://schemas.openxmlformats.org/officeDocument/2006/math" xmlns:v="urn:schemas-microsoft-com:vml" xmlns:wp14="http://schemas.microsoft.com/office/word/2010/wordprocessingDrawing" xmlns:wp="http://schemas.openxmlformats.org/drawingml/2006/wordprocessingDrawing" xmlns:w10="urn:schemas-microsoft-com:office:word" xmlns:w="http://schemas.openxmlformats.org/wordprocessingml/2006/main" xmlns:w14="http://schemas.microsoft.com/office/word/2010/wordml" xmlns:w15="http://schemas.microsoft.com/office/word/2012/wordml" xmlns:wpg="http://schemas.microsoft.com/office/word/2010/wordprocessingGroup" xmlns:wpi="http://schemas.microsoft.com/office/word/2010/wordprocessingInk" xmlns:wne="http://schemas.microsoft.com/office/word/2006/wordml" xmlns:wps="http://schemas.microsoft.com/office/word/2010/wordprocessingShape" mc:Ignorable="w14 w15 wp14">
+<w:hdr xmlns:wpc="http://schemas.microsoft.com/office/word/2010/wordprocessingCanvas" xmlns:cx="http://schemas.microsoft.com/office/drawing/2014/chartex" xmlns:cx1="http://schemas.microsoft.com/office/drawing/2015/9/8/chartex" xmlns:cx2="http://schemas.microsoft.com/office/drawing/2015/10/21/chartex" xmlns:cx3="http://schemas.microsoft.com/office/drawing/2016/5/9/chartex" xmlns:cx4="http://schemas.microsoft.com/office/drawing/2016/5/10/chartex" xmlns:cx5="http://schemas.microsoft.com/office/drawing/2016/5/11/chartex" xmlns:cx6="http://schemas.microsoft.com/office/drawing/2016/5/12/chartex" xmlns:cx7="http://schemas.microsoft.com/office/drawing/2016/5/13/chartex" xmlns:cx8="http://schemas.microsoft.com/office/drawing/2016/5/14/chartex" xmlns:mc="http://schemas.openxmlformats.org/markup-compatibility/2006" xmlns:aink="http://schemas.microsoft.com/office/drawing/2016/ink" xmlns:am3d="http://schemas.microsoft.com/office/drawing/2017/model3d" xmlns:o="urn:schemas-microsoft-com:office:office" xmlns:r="http://schemas.openxmlformats.org/officeDocument/2006/relationships" xmlns:m="http://schemas.openxmlformats.org/officeDocument/2006/math" xmlns:v="urn:schemas-microsoft-com:vml" xmlns:wp14="http://schemas.microsoft.com/office/word/2010/wordprocessingDrawing" xmlns:wp="http://schemas.openxmlformats.org/drawingml/2006/wordprocessingDrawing" xmlns:w10="urn:schemas-microsoft-com:office:word" xmlns:w="http://schemas.openxmlformats.org/wordprocessingml/2006/main" xmlns:w14="http://schemas.microsoft.com/office/word/2010/wordml" xmlns:w15="http://schemas.microsoft.com/office/word/2012/wordml" xmlns:w16cex="http://schemas.microsoft.com/office/word/2018/wordml/cex" xmlns:w16cid="http://schemas.microsoft.com/office/word/2016/wordml/cid" xmlns:w16="http://schemas.microsoft.com/office/word/2018/wordml" xmlns:w16sdtdh="http://schemas.microsoft.com/office/word/2020/wordml/sdtdatahash" xmlns:w16se="http://schemas.microsoft.com/office/word/2015/wordml/symex" xmlns:wpg="http://schemas.microsoft.com/office/word/2010/wordprocessingGroup" xmlns:wpi="http://schemas.microsoft.com/office/word/2010/wordprocessingInk" xmlns:wne="http://schemas.microsoft.com/office/word/2006/wordml" xmlns:wps="http://schemas.microsoft.com/office/word/2010/wordprocessingShape" mc:Ignorable="w14 w15 w16se w16cid w16 w16cex w16sdtdh wp14">
   <w:p>
     <w:pPr>
       <w:pStyle w:val="Header"/>
@@ -5918,7 +5897,7 @@
           <wp:docPr id="3" name="Graphic 3">
             <a:extLst xmlns:a="http://schemas.openxmlformats.org/drawingml/2006/main">
               <a:ext uri="{C183D7F6-B498-43B3-948B-1728B52AA6E4}">
-                <adec:decorative xmlns="" xmlns:cx="http://schemas.microsoft.com/office/drawing/2014/chartex" xmlns:cx1="http://schemas.microsoft.com/office/drawing/2015/9/8/chartex" xmlns:cx2="http://schemas.microsoft.com/office/drawing/2015/10/21/chartex" xmlns:cx3="http://schemas.microsoft.com/office/drawing/2016/5/9/chartex" xmlns:cx4="http://schemas.microsoft.com/office/drawing/2016/5/10/chartex" xmlns:cx5="http://schemas.microsoft.com/office/drawing/2016/5/11/chartex" xmlns:cx6="http://schemas.microsoft.com/office/drawing/2016/5/12/chartex" xmlns:cx7="http://schemas.microsoft.com/office/drawing/2016/5/13/chartex" xmlns:cx8="http://schemas.microsoft.com/office/drawing/2016/5/14/chartex" xmlns:aink="http://schemas.microsoft.com/office/drawing/2016/ink" xmlns:am3d="http://schemas.microsoft.com/office/drawing/2017/model3d" xmlns:o="urn:schemas-microsoft-com:office:office" xmlns:v="urn:schemas-microsoft-com:vml" xmlns:w10="urn:schemas-microsoft-com:office:word" xmlns:w="http://schemas.openxmlformats.org/wordprocessingml/2006/main" xmlns:w16cex="http://schemas.microsoft.com/office/word/2018/wordml/cex" xmlns:w16cid="http://schemas.microsoft.com/office/word/2016/wordml/cid" xmlns:w16="http://schemas.microsoft.com/office/word/2018/wordml" xmlns:w16se="http://schemas.microsoft.com/office/word/2015/wordml/symex" xmlns:adec="http://schemas.microsoft.com/office/drawing/2017/decorative" val="1"/>
+                <adec:decorative xmlns:adec="http://schemas.microsoft.com/office/drawing/2017/decorative" val="1"/>
               </a:ext>
             </a:extLst>
           </wp:docPr>
@@ -5939,7 +5918,7 @@
                         <a14:useLocalDpi xmlns:a14="http://schemas.microsoft.com/office/drawing/2010/main" val="0"/>
                       </a:ext>
                       <a:ext uri="{96DAC541-7B7A-43D3-8B79-37D633B846F1}">
-                        <asvg:svgBlip xmlns="" xmlns:cx="http://schemas.microsoft.com/office/drawing/2014/chartex" xmlns:cx1="http://schemas.microsoft.com/office/drawing/2015/9/8/chartex" xmlns:cx2="http://schemas.microsoft.com/office/drawing/2015/10/21/chartex" xmlns:cx3="http://schemas.microsoft.com/office/drawing/2016/5/9/chartex" xmlns:cx4="http://schemas.microsoft.com/office/drawing/2016/5/10/chartex" xmlns:cx5="http://schemas.microsoft.com/office/drawing/2016/5/11/chartex" xmlns:cx6="http://schemas.microsoft.com/office/drawing/2016/5/12/chartex" xmlns:cx7="http://schemas.microsoft.com/office/drawing/2016/5/13/chartex" xmlns:cx8="http://schemas.microsoft.com/office/drawing/2016/5/14/chartex" xmlns:aink="http://schemas.microsoft.com/office/drawing/2016/ink" xmlns:am3d="http://schemas.microsoft.com/office/drawing/2017/model3d" xmlns:o="urn:schemas-microsoft-com:office:office" xmlns:v="urn:schemas-microsoft-com:vml" xmlns:w10="urn:schemas-microsoft-com:office:word" xmlns:w="http://schemas.openxmlformats.org/wordprocessingml/2006/main" xmlns:w16cex="http://schemas.microsoft.com/office/word/2018/wordml/cex" xmlns:w16cid="http://schemas.microsoft.com/office/word/2016/wordml/cid" xmlns:w16="http://schemas.microsoft.com/office/word/2018/wordml" xmlns:w16se="http://schemas.microsoft.com/office/word/2015/wordml/symex" xmlns:asvg="http://schemas.microsoft.com/office/drawing/2016/SVG/main" r:embed="rId2"/>
+                        <asvg:svgBlip xmlns:asvg="http://schemas.microsoft.com/office/drawing/2016/SVG/main" r:embed="rId2"/>
                       </a:ext>
                     </a:extLst>
                   </a:blip>
@@ -5973,8 +5952,8 @@
 </file>
 
 <file path=word/numbering.xml><?xml version="1.0" encoding="utf-8"?>
-<w:numbering xmlns:wpc="http://schemas.microsoft.com/office/word/2010/wordprocessingCanvas" xmlns:mc="http://schemas.openxmlformats.org/markup-compatibility/2006" xmlns:o="urn:schemas-microsoft-com:office:office" xmlns:r="http://schemas.openxmlformats.org/officeDocument/2006/relationships" xmlns:m="http://schemas.openxmlformats.org/officeDocument/2006/math" xmlns:v="urn:schemas-microsoft-com:vml" xmlns:wp14="http://schemas.microsoft.com/office/word/2010/wordprocessingDrawing" xmlns:wp="http://schemas.openxmlformats.org/drawingml/2006/wordprocessingDrawing" xmlns:w10="urn:schemas-microsoft-com:office:word" xmlns:w="http://schemas.openxmlformats.org/wordprocessingml/2006/main" xmlns:w14="http://schemas.microsoft.com/office/word/2010/wordml" xmlns:w15="http://schemas.microsoft.com/office/word/2012/wordml" xmlns:wpg="http://schemas.microsoft.com/office/word/2010/wordprocessingGroup" xmlns:wpi="http://schemas.microsoft.com/office/word/2010/wordprocessingInk" xmlns:wne="http://schemas.microsoft.com/office/word/2006/wordml" xmlns:wps="http://schemas.microsoft.com/office/word/2010/wordprocessingShape" mc:Ignorable="w14 w15 wp14">
-  <w:abstractNum w:abstractNumId="0">
+<w:numbering xmlns:wpc="http://schemas.microsoft.com/office/word/2010/wordprocessingCanvas" xmlns:cx="http://schemas.microsoft.com/office/drawing/2014/chartex" xmlns:cx1="http://schemas.microsoft.com/office/drawing/2015/9/8/chartex" xmlns:cx2="http://schemas.microsoft.com/office/drawing/2015/10/21/chartex" xmlns:cx3="http://schemas.microsoft.com/office/drawing/2016/5/9/chartex" xmlns:cx4="http://schemas.microsoft.com/office/drawing/2016/5/10/chartex" xmlns:cx5="http://schemas.microsoft.com/office/drawing/2016/5/11/chartex" xmlns:cx6="http://schemas.microsoft.com/office/drawing/2016/5/12/chartex" xmlns:cx7="http://schemas.microsoft.com/office/drawing/2016/5/13/chartex" xmlns:cx8="http://schemas.microsoft.com/office/drawing/2016/5/14/chartex" xmlns:mc="http://schemas.openxmlformats.org/markup-compatibility/2006" xmlns:aink="http://schemas.microsoft.com/office/drawing/2016/ink" xmlns:am3d="http://schemas.microsoft.com/office/drawing/2017/model3d" xmlns:o="urn:schemas-microsoft-com:office:office" xmlns:r="http://schemas.openxmlformats.org/officeDocument/2006/relationships" xmlns:m="http://schemas.openxmlformats.org/officeDocument/2006/math" xmlns:v="urn:schemas-microsoft-com:vml" xmlns:wp14="http://schemas.microsoft.com/office/word/2010/wordprocessingDrawing" xmlns:wp="http://schemas.openxmlformats.org/drawingml/2006/wordprocessingDrawing" xmlns:w10="urn:schemas-microsoft-com:office:word" xmlns:w="http://schemas.openxmlformats.org/wordprocessingml/2006/main" xmlns:w14="http://schemas.microsoft.com/office/word/2010/wordml" xmlns:w15="http://schemas.microsoft.com/office/word/2012/wordml" xmlns:w16cex="http://schemas.microsoft.com/office/word/2018/wordml/cex" xmlns:w16cid="http://schemas.microsoft.com/office/word/2016/wordml/cid" xmlns:w16="http://schemas.microsoft.com/office/word/2018/wordml" xmlns:w16sdtdh="http://schemas.microsoft.com/office/word/2020/wordml/sdtdatahash" xmlns:w16se="http://schemas.microsoft.com/office/word/2015/wordml/symex" xmlns:wpg="http://schemas.microsoft.com/office/word/2010/wordprocessingGroup" xmlns:wpi="http://schemas.microsoft.com/office/word/2010/wordprocessingInk" xmlns:wne="http://schemas.microsoft.com/office/word/2006/wordml" xmlns:wps="http://schemas.microsoft.com/office/word/2010/wordprocessingShape" mc:Ignorable="w14 w15 w16se w16cid w16 w16cex w16sdtdh wp14">
+  <w:abstractNum w:abstractNumId="0" w15:restartNumberingAfterBreak="0">
     <w:nsid w:val="076550C7"/>
     <w:multiLevelType w:val="hybridMultilevel"/>
     <w:tmpl w:val="5B543452"/>
@@ -6087,7 +6066,7 @@
       </w:rPr>
     </w:lvl>
   </w:abstractNum>
-  <w:abstractNum w:abstractNumId="1">
+  <w:abstractNum w:abstractNumId="1" w15:restartNumberingAfterBreak="0">
     <w:nsid w:val="14BA495F"/>
     <w:multiLevelType w:val="hybridMultilevel"/>
     <w:tmpl w:val="054234CE"/>
@@ -6200,7 +6179,7 @@
       </w:rPr>
     </w:lvl>
   </w:abstractNum>
-  <w:abstractNum w:abstractNumId="2">
+  <w:abstractNum w:abstractNumId="2" w15:restartNumberingAfterBreak="0">
     <w:nsid w:val="221C3496"/>
     <w:multiLevelType w:val="hybridMultilevel"/>
     <w:tmpl w:val="4928E390"/>
@@ -6313,7 +6292,120 @@
       </w:rPr>
     </w:lvl>
   </w:abstractNum>
-  <w:abstractNum w:abstractNumId="3">
+  <w:abstractNum w:abstractNumId="3" w15:restartNumberingAfterBreak="0">
+    <w:nsid w:val="6F584945"/>
+    <w:multiLevelType w:val="hybridMultilevel"/>
+    <w:tmpl w:val="3C48FD24"/>
+    <w:lvl w:ilvl="0" w:tplc="04090001">
+      <w:start w:val="1"/>
+      <w:numFmt w:val="bullet"/>
+      <w:lvlText w:val=""/>
+      <w:lvlJc w:val="left"/>
+      <w:pPr>
+        <w:ind w:left="720" w:hanging="360"/>
+      </w:pPr>
+      <w:rPr>
+        <w:rFonts w:ascii="Symbol" w:hAnsi="Symbol" w:hint="default"/>
+      </w:rPr>
+    </w:lvl>
+    <w:lvl w:ilvl="1" w:tplc="04090003" w:tentative="1">
+      <w:start w:val="1"/>
+      <w:numFmt w:val="bullet"/>
+      <w:lvlText w:val="o"/>
+      <w:lvlJc w:val="left"/>
+      <w:pPr>
+        <w:ind w:left="1440" w:hanging="360"/>
+      </w:pPr>
+      <w:rPr>
+        <w:rFonts w:ascii="Courier New" w:hAnsi="Courier New" w:cs="Courier New" w:hint="default"/>
+      </w:rPr>
+    </w:lvl>
+    <w:lvl w:ilvl="2" w:tplc="04090005" w:tentative="1">
+      <w:start w:val="1"/>
+      <w:numFmt w:val="bullet"/>
+      <w:lvlText w:val=""/>
+      <w:lvlJc w:val="left"/>
+      <w:pPr>
+        <w:ind w:left="2160" w:hanging="360"/>
+      </w:pPr>
+      <w:rPr>
+        <w:rFonts w:ascii="Wingdings" w:hAnsi="Wingdings" w:hint="default"/>
+      </w:rPr>
+    </w:lvl>
+    <w:lvl w:ilvl="3" w:tplc="04090001" w:tentative="1">
+      <w:start w:val="1"/>
+      <w:numFmt w:val="bullet"/>
+      <w:lvlText w:val=""/>
+      <w:lvlJc w:val="left"/>
+      <w:pPr>
+        <w:ind w:left="2880" w:hanging="360"/>
+      </w:pPr>
+      <w:rPr>
+        <w:rFonts w:ascii="Symbol" w:hAnsi="Symbol" w:hint="default"/>
+      </w:rPr>
+    </w:lvl>
+    <w:lvl w:ilvl="4" w:tplc="04090003" w:tentative="1">
+      <w:start w:val="1"/>
+      <w:numFmt w:val="bullet"/>
+      <w:lvlText w:val="o"/>
+      <w:lvlJc w:val="left"/>
+      <w:pPr>
+        <w:ind w:left="3600" w:hanging="360"/>
+      </w:pPr>
+      <w:rPr>
+        <w:rFonts w:ascii="Courier New" w:hAnsi="Courier New" w:cs="Courier New" w:hint="default"/>
+      </w:rPr>
+    </w:lvl>
+    <w:lvl w:ilvl="5" w:tplc="04090005" w:tentative="1">
+      <w:start w:val="1"/>
+      <w:numFmt w:val="bullet"/>
+      <w:lvlText w:val=""/>
+      <w:lvlJc w:val="left"/>
+      <w:pPr>
+        <w:ind w:left="4320" w:hanging="360"/>
+      </w:pPr>
+      <w:rPr>
+        <w:rFonts w:ascii="Wingdings" w:hAnsi="Wingdings" w:hint="default"/>
+      </w:rPr>
+    </w:lvl>
+    <w:lvl w:ilvl="6" w:tplc="04090001" w:tentative="1">
+      <w:start w:val="1"/>
+      <w:numFmt w:val="bullet"/>
+      <w:lvlText w:val=""/>
+      <w:lvlJc w:val="left"/>
+      <w:pPr>
+        <w:ind w:left="5040" w:hanging="360"/>
+      </w:pPr>
+      <w:rPr>
+        <w:rFonts w:ascii="Symbol" w:hAnsi="Symbol" w:hint="default"/>
+      </w:rPr>
+    </w:lvl>
+    <w:lvl w:ilvl="7" w:tplc="04090003" w:tentative="1">
+      <w:start w:val="1"/>
+      <w:numFmt w:val="bullet"/>
+      <w:lvlText w:val="o"/>
+      <w:lvlJc w:val="left"/>
+      <w:pPr>
+        <w:ind w:left="5760" w:hanging="360"/>
+      </w:pPr>
+      <w:rPr>
+        <w:rFonts w:ascii="Courier New" w:hAnsi="Courier New" w:cs="Courier New" w:hint="default"/>
+      </w:rPr>
+    </w:lvl>
+    <w:lvl w:ilvl="8" w:tplc="04090005" w:tentative="1">
+      <w:start w:val="1"/>
+      <w:numFmt w:val="bullet"/>
+      <w:lvlText w:val=""/>
+      <w:lvlJc w:val="left"/>
+      <w:pPr>
+        <w:ind w:left="6480" w:hanging="360"/>
+      </w:pPr>
+      <w:rPr>
+        <w:rFonts w:ascii="Wingdings" w:hAnsi="Wingdings" w:hint="default"/>
+      </w:rPr>
+    </w:lvl>
+  </w:abstractNum>
+  <w:abstractNum w:abstractNumId="4" w15:restartNumberingAfterBreak="0">
     <w:nsid w:val="7D521711"/>
     <w:multiLevelType w:val="hybridMultilevel"/>
     <w:tmpl w:val="1C94CE2C"/>
@@ -6430,7 +6522,7 @@
     <w:abstractNumId w:val="0"/>
   </w:num>
   <w:num w:numId="2">
-    <w:abstractNumId w:val="3"/>
+    <w:abstractNumId w:val="4"/>
   </w:num>
   <w:num w:numId="3">
     <w:abstractNumId w:val="2"/>
@@ -6438,11 +6530,14 @@
   <w:num w:numId="4">
     <w:abstractNumId w:val="1"/>
   </w:num>
+  <w:num w:numId="5">
+    <w:abstractNumId w:val="3"/>
+  </w:num>
 </w:numbering>
 </file>
 
 <file path=word/styles.xml><?xml version="1.0" encoding="utf-8"?>
-<w:styles xmlns:mc="http://schemas.openxmlformats.org/markup-compatibility/2006" xmlns:r="http://schemas.openxmlformats.org/officeDocument/2006/relationships" xmlns:w="http://schemas.openxmlformats.org/wordprocessingml/2006/main" xmlns:w14="http://schemas.microsoft.com/office/word/2010/wordml" xmlns:w15="http://schemas.microsoft.com/office/word/2012/wordml" mc:Ignorable="w14 w15">
+<w:styles xmlns:mc="http://schemas.openxmlformats.org/markup-compatibility/2006" xmlns:r="http://schemas.openxmlformats.org/officeDocument/2006/relationships" xmlns:w="http://schemas.openxmlformats.org/wordprocessingml/2006/main" xmlns:w14="http://schemas.microsoft.com/office/word/2010/wordml" xmlns:w15="http://schemas.microsoft.com/office/word/2012/wordml" xmlns:w16cex="http://schemas.microsoft.com/office/word/2018/wordml/cex" xmlns:w16cid="http://schemas.microsoft.com/office/word/2016/wordml/cid" xmlns:w16="http://schemas.microsoft.com/office/word/2018/wordml" xmlns:w16sdtdh="http://schemas.microsoft.com/office/word/2020/wordml/sdtdatahash" xmlns:w16se="http://schemas.microsoft.com/office/word/2015/wordml/symex" mc:Ignorable="w14 w15 w16se w16cid w16 w16cex w16sdtdh">
   <w:docDefaults>
     <w:rPrDefault>
       <w:rPr>
@@ -6454,7 +6549,7 @@
     </w:rPrDefault>
     <w:pPrDefault/>
   </w:docDefaults>
-  <w:latentStyles w:defLockedState="0" w:defUIPriority="99" w:defSemiHidden="0" w:defUnhideWhenUsed="0" w:defQFormat="0" w:count="371">
+  <w:latentStyles w:defLockedState="0" w:defUIPriority="99" w:defSemiHidden="0" w:defUnhideWhenUsed="0" w:defQFormat="0" w:count="376">
     <w:lsdException w:name="Normal" w:uiPriority="0" w:qFormat="1"/>
     <w:lsdException w:name="heading 1" w:uiPriority="9" w:qFormat="1"/>
     <w:lsdException w:name="heading 2" w:semiHidden="1" w:uiPriority="9" w:unhideWhenUsed="1" w:qFormat="1"/>
@@ -6560,7 +6655,6 @@
     <w:lsdException w:name="HTML Sample" w:semiHidden="1" w:unhideWhenUsed="1"/>
     <w:lsdException w:name="HTML Typewriter" w:semiHidden="1" w:unhideWhenUsed="1"/>
     <w:lsdException w:name="HTML Variable" w:semiHidden="1" w:unhideWhenUsed="1"/>
-    <w:lsdException w:name="Normal Table" w:semiHidden="1" w:unhideWhenUsed="1"/>
     <w:lsdException w:name="annotation subject" w:semiHidden="1" w:unhideWhenUsed="1"/>
     <w:lsdException w:name="No List" w:semiHidden="1" w:unhideWhenUsed="1"/>
     <w:lsdException w:name="Outline List 1" w:semiHidden="1" w:unhideWhenUsed="1"/>
@@ -6603,11 +6697,8 @@
     <w:lsdException w:name="Table Contemporary" w:semiHidden="1" w:unhideWhenUsed="1"/>
     <w:lsdException w:name="Table Elegant" w:semiHidden="1" w:unhideWhenUsed="1"/>
     <w:lsdException w:name="Table Professional" w:semiHidden="1" w:unhideWhenUsed="1"/>
-    <w:lsdException w:name="Table Subtle 1" w:semiHidden="1" w:unhideWhenUsed="1"/>
     <w:lsdException w:name="Table Subtle 2" w:semiHidden="1" w:unhideWhenUsed="1"/>
     <w:lsdException w:name="Table Web 1" w:semiHidden="1" w:unhideWhenUsed="1"/>
-    <w:lsdException w:name="Table Web 2" w:semiHidden="1" w:unhideWhenUsed="1"/>
-    <w:lsdException w:name="Table Web 3" w:semiHidden="1" w:unhideWhenUsed="1"/>
     <w:lsdException w:name="Balloon Text" w:semiHidden="1" w:unhideWhenUsed="1"/>
     <w:lsdException w:name="Table Grid" w:uiPriority="39"/>
     <w:lsdException w:name="Table Theme" w:semiHidden="1" w:unhideWhenUsed="1"/>
@@ -6826,6 +6917,11 @@
     <w:lsdException w:name="List Table 5 Dark Accent 6" w:uiPriority="50"/>
     <w:lsdException w:name="List Table 6 Colorful Accent 6" w:uiPriority="51"/>
     <w:lsdException w:name="List Table 7 Colorful Accent 6" w:uiPriority="52"/>
+    <w:lsdException w:name="Mention" w:semiHidden="1" w:unhideWhenUsed="1"/>
+    <w:lsdException w:name="Smart Hyperlink" w:semiHidden="1" w:unhideWhenUsed="1"/>
+    <w:lsdException w:name="Hashtag" w:semiHidden="1" w:unhideWhenUsed="1"/>
+    <w:lsdException w:name="Unresolved Mention" w:semiHidden="1" w:unhideWhenUsed="1"/>
+    <w:lsdException w:name="Smart Link" w:semiHidden="1" w:unhideWhenUsed="1"/>
   </w:latentStyles>
   <w:style w:type="paragraph" w:default="1" w:styleId="Normal">
     <w:name w:val="Normal"/>
@@ -7135,7 +7231,6 @@
     <w:uiPriority w:val="39"/>
     <w:rsid w:val="001B2ABD"/>
     <w:tblPr>
-      <w:tblInd w:w="0" w:type="dxa"/>
       <w:tblBorders>
         <w:top w:val="single" w:sz="4" w:space="0" w:color="auto"/>
         <w:left w:val="single" w:sz="4" w:space="0" w:color="auto"/>
@@ -7144,12 +7239,6 @@
         <w:insideH w:val="single" w:sz="4" w:space="0" w:color="auto"/>
         <w:insideV w:val="single" w:sz="4" w:space="0" w:color="auto"/>
       </w:tblBorders>
-      <w:tblCellMar>
-        <w:top w:w="0" w:type="dxa"/>
-        <w:left w:w="108" w:type="dxa"/>
-        <w:bottom w:w="0" w:type="dxa"/>
-        <w:right w:w="108" w:type="dxa"/>
-      </w:tblCellMar>
     </w:tblPr>
   </w:style>
   <w:style w:type="character" w:styleId="PlaceholderText">
@@ -7297,8 +7386,8 @@
       <w:lang w:eastAsia="en-US" w:bidi="en-US"/>
     </w:rPr>
   </w:style>
-  <w:style w:type="character" w:customStyle="1" w:styleId="UnresolvedMention">
-    <w:name w:val="Unresolved Mention"/>
+  <w:style w:type="character" w:customStyle="1" w:styleId="UnresolvedMention2">
+    <w:name w:val="Unresolved Mention2"/>
     <w:basedOn w:val="DefaultParagraphFont"/>
     <w:uiPriority w:val="99"/>
     <w:semiHidden/>
@@ -7313,7 +7402,7 @@
 </file>
 
 <file path=word/glossary/document.xml><?xml version="1.0" encoding="utf-8"?>
-<w:glossaryDocument xmlns:wpc="http://schemas.microsoft.com/office/word/2010/wordprocessingCanvas" xmlns:mc="http://schemas.openxmlformats.org/markup-compatibility/2006" xmlns:o="urn:schemas-microsoft-com:office:office" xmlns:r="http://schemas.openxmlformats.org/officeDocument/2006/relationships" xmlns:m="http://schemas.openxmlformats.org/officeDocument/2006/math" xmlns:v="urn:schemas-microsoft-com:vml" xmlns:wp14="http://schemas.microsoft.com/office/word/2010/wordprocessingDrawing" xmlns:wp="http://schemas.openxmlformats.org/drawingml/2006/wordprocessingDrawing" xmlns:w10="urn:schemas-microsoft-com:office:word" xmlns:w="http://schemas.openxmlformats.org/wordprocessingml/2006/main" xmlns:w14="http://schemas.microsoft.com/office/word/2010/wordml" xmlns:w15="http://schemas.microsoft.com/office/word/2012/wordml" xmlns:wpg="http://schemas.microsoft.com/office/word/2010/wordprocessingGroup" xmlns:wpi="http://schemas.microsoft.com/office/word/2010/wordprocessingInk" xmlns:wne="http://schemas.microsoft.com/office/word/2006/wordml" xmlns:wps="http://schemas.microsoft.com/office/word/2010/wordprocessingShape" mc:Ignorable="w14 w15 wp14">
+<w:glossaryDocument xmlns:wpc="http://schemas.microsoft.com/office/word/2010/wordprocessingCanvas" xmlns:cx="http://schemas.microsoft.com/office/drawing/2014/chartex" xmlns:cx1="http://schemas.microsoft.com/office/drawing/2015/9/8/chartex" xmlns:cx2="http://schemas.microsoft.com/office/drawing/2015/10/21/chartex" xmlns:cx3="http://schemas.microsoft.com/office/drawing/2016/5/9/chartex" xmlns:cx4="http://schemas.microsoft.com/office/drawing/2016/5/10/chartex" xmlns:cx5="http://schemas.microsoft.com/office/drawing/2016/5/11/chartex" xmlns:cx6="http://schemas.microsoft.com/office/drawing/2016/5/12/chartex" xmlns:cx7="http://schemas.microsoft.com/office/drawing/2016/5/13/chartex" xmlns:cx8="http://schemas.microsoft.com/office/drawing/2016/5/14/chartex" xmlns:mc="http://schemas.openxmlformats.org/markup-compatibility/2006" xmlns:aink="http://schemas.microsoft.com/office/drawing/2016/ink" xmlns:am3d="http://schemas.microsoft.com/office/drawing/2017/model3d" xmlns:o="urn:schemas-microsoft-com:office:office" xmlns:r="http://schemas.openxmlformats.org/officeDocument/2006/relationships" xmlns:m="http://schemas.openxmlformats.org/officeDocument/2006/math" xmlns:v="urn:schemas-microsoft-com:vml" xmlns:wp14="http://schemas.microsoft.com/office/word/2010/wordprocessingDrawing" xmlns:wp="http://schemas.openxmlformats.org/drawingml/2006/wordprocessingDrawing" xmlns:w10="urn:schemas-microsoft-com:office:word" xmlns:w="http://schemas.openxmlformats.org/wordprocessingml/2006/main" xmlns:w14="http://schemas.microsoft.com/office/word/2010/wordml" xmlns:w15="http://schemas.microsoft.com/office/word/2012/wordml" xmlns:w16cex="http://schemas.microsoft.com/office/word/2018/wordml/cex" xmlns:w16cid="http://schemas.microsoft.com/office/word/2016/wordml/cid" xmlns:w16="http://schemas.microsoft.com/office/word/2018/wordml" xmlns:w16sdtdh="http://schemas.microsoft.com/office/word/2020/wordml/sdtdatahash" xmlns:w16se="http://schemas.microsoft.com/office/word/2015/wordml/symex" xmlns:wpg="http://schemas.microsoft.com/office/word/2010/wordprocessingGroup" xmlns:wpi="http://schemas.microsoft.com/office/word/2010/wordprocessingInk" xmlns:wne="http://schemas.microsoft.com/office/word/2006/wordml" xmlns:wps="http://schemas.microsoft.com/office/word/2010/wordprocessingShape" mc:Ignorable="w14 w15 w16se w16cid w16 w16cex w16sdtdh wp14">
   <w:docParts>
     <w:docPart>
       <w:docPartPr>
@@ -7479,7 +7568,7 @@
 </file>
 
 <file path=word/glossary/fontTable.xml><?xml version="1.0" encoding="utf-8"?>
-<w:fonts xmlns:mc="http://schemas.openxmlformats.org/markup-compatibility/2006" xmlns:r="http://schemas.openxmlformats.org/officeDocument/2006/relationships" xmlns:w="http://schemas.openxmlformats.org/wordprocessingml/2006/main" xmlns:w14="http://schemas.microsoft.com/office/word/2010/wordml" xmlns:w15="http://schemas.microsoft.com/office/word/2012/wordml" mc:Ignorable="w14 w15">
+<w:fonts xmlns:mc="http://schemas.openxmlformats.org/markup-compatibility/2006" xmlns:r="http://schemas.openxmlformats.org/officeDocument/2006/relationships" xmlns:w="http://schemas.openxmlformats.org/wordprocessingml/2006/main" xmlns:w14="http://schemas.microsoft.com/office/word/2010/wordml" xmlns:w15="http://schemas.microsoft.com/office/word/2012/wordml" xmlns:w16cex="http://schemas.microsoft.com/office/word/2018/wordml/cex" xmlns:w16cid="http://schemas.microsoft.com/office/word/2016/wordml/cid" xmlns:w16="http://schemas.microsoft.com/office/word/2018/wordml" xmlns:w16sdtdh="http://schemas.microsoft.com/office/word/2020/wordml/sdtdatahash" xmlns:w16se="http://schemas.microsoft.com/office/word/2015/wordml/symex" mc:Ignorable="w14 w15 w16se w16cid w16 w16cex w16sdtdh">
   <w:font w:name="Symbol">
     <w:panose1 w:val="05050102010706020507"/>
     <w:charset w:val="02"/>
@@ -7522,6 +7611,13 @@
     <w:pitch w:val="variable"/>
     <w:sig w:usb0="E00002FF" w:usb1="6AC7FFFF" w:usb2="08000012" w:usb3="00000000" w:csb0="0002009F" w:csb1="00000000"/>
   </w:font>
+  <w:font w:name="Mangal">
+    <w:panose1 w:val="00000400000000000000"/>
+    <w:charset w:val="00"/>
+    <w:family w:val="roman"/>
+    <w:pitch w:val="variable"/>
+    <w:sig w:usb0="00008003" w:usb1="00000000" w:usb2="00000000" w:usb3="00000000" w:csb0="00000001" w:csb1="00000000"/>
+  </w:font>
   <w:font w:name="Arial">
     <w:panose1 w:val="020B0604020202020204"/>
     <w:charset w:val="00"/>
@@ -7547,7 +7643,7 @@
 </file>
 
 <file path=word/glossary/settings.xml><?xml version="1.0" encoding="utf-8"?>
-<w:settings xmlns:mc="http://schemas.openxmlformats.org/markup-compatibility/2006" xmlns:o="urn:schemas-microsoft-com:office:office" xmlns:r="http://schemas.openxmlformats.org/officeDocument/2006/relationships" xmlns:m="http://schemas.openxmlformats.org/officeDocument/2006/math" xmlns:v="urn:schemas-microsoft-com:vml" xmlns:w10="urn:schemas-microsoft-com:office:word" xmlns:w="http://schemas.openxmlformats.org/wordprocessingml/2006/main" xmlns:w14="http://schemas.microsoft.com/office/word/2010/wordml" xmlns:w15="http://schemas.microsoft.com/office/word/2012/wordml" xmlns:sl="http://schemas.openxmlformats.org/schemaLibrary/2006/main" mc:Ignorable="w14 w15">
+<w:settings xmlns:mc="http://schemas.openxmlformats.org/markup-compatibility/2006" xmlns:o="urn:schemas-microsoft-com:office:office" xmlns:r="http://schemas.openxmlformats.org/officeDocument/2006/relationships" xmlns:m="http://schemas.openxmlformats.org/officeDocument/2006/math" xmlns:v="urn:schemas-microsoft-com:vml" xmlns:w10="urn:schemas-microsoft-com:office:word" xmlns:w="http://schemas.openxmlformats.org/wordprocessingml/2006/main" xmlns:w14="http://schemas.microsoft.com/office/word/2010/wordml" xmlns:w15="http://schemas.microsoft.com/office/word/2012/wordml" xmlns:w16cex="http://schemas.microsoft.com/office/word/2018/wordml/cex" xmlns:w16cid="http://schemas.microsoft.com/office/word/2016/wordml/cid" xmlns:w16="http://schemas.microsoft.com/office/word/2018/wordml" xmlns:w16sdtdh="http://schemas.microsoft.com/office/word/2020/wordml/sdtdatahash" xmlns:w16se="http://schemas.microsoft.com/office/word/2015/wordml/symex" xmlns:sl="http://schemas.openxmlformats.org/schemaLibrary/2006/main" mc:Ignorable="w14 w15 w16se w16cid w16 w16cex w16sdtdh">
   <w:view w:val="normal"/>
   <w:defaultTabStop w:val="720"/>
   <w:characterSpacingControl w:val="doNotCompress"/>
@@ -7558,6 +7654,7 @@
     <w:compatSetting w:name="enableOpenTypeFeatures" w:uri="http://schemas.microsoft.com/office/word" w:val="1"/>
     <w:compatSetting w:name="doNotFlipMirrorIndents" w:uri="http://schemas.microsoft.com/office/word" w:val="1"/>
     <w:compatSetting w:name="differentiateMultirowTableHeaders" w:uri="http://schemas.microsoft.com/office/word" w:val="1"/>
+    <w:compatSetting w:name="useWord2013TrackBottomHyphenation" w:uri="http://schemas.microsoft.com/office/word" w:val="1"/>
   </w:compat>
   <w:rsids>
     <w:rsidRoot w:val="00A3073C"/>
@@ -7566,6 +7663,7 @@
     <w:rsid w:val="0047408C"/>
     <w:rsid w:val="00927F97"/>
     <w:rsid w:val="009C7869"/>
+    <w:rsid w:val="009F4560"/>
     <w:rsid w:val="00A3073C"/>
     <w:rsid w:val="00AF443E"/>
     <w:rsid w:val="00B10CD2"/>
@@ -7585,7 +7683,7 @@
     <m:intLim m:val="subSup"/>
     <m:naryLim m:val="undOvr"/>
   </m:mathPr>
-  <w:themeFontLang w:val="en-IN"/>
+  <w:themeFontLang w:val="en-IN" w:bidi="hi-IN"/>
   <w:clrSchemeMapping w:bg1="light1" w:t1="dark1" w:bg2="light2" w:t2="dark2" w:accent1="accent1" w:accent2="accent2" w:accent3="accent3" w:accent4="accent4" w:accent5="accent5" w:accent6="accent6" w:hyperlink="hyperlink" w:followedHyperlink="followedHyperlink"/>
   <w:decimalSymbol w:val="."/>
   <w:listSeparator w:val=","/>
@@ -7594,7 +7692,7 @@
 </file>
 
 <file path=word/glossary/styles.xml><?xml version="1.0" encoding="utf-8"?>
-<w:styles xmlns:mc="http://schemas.openxmlformats.org/markup-compatibility/2006" xmlns:r="http://schemas.openxmlformats.org/officeDocument/2006/relationships" xmlns:w="http://schemas.openxmlformats.org/wordprocessingml/2006/main" xmlns:w14="http://schemas.microsoft.com/office/word/2010/wordml" xmlns:w15="http://schemas.microsoft.com/office/word/2012/wordml" mc:Ignorable="w14 w15">
+<w:styles xmlns:mc="http://schemas.openxmlformats.org/markup-compatibility/2006" xmlns:r="http://schemas.openxmlformats.org/officeDocument/2006/relationships" xmlns:w="http://schemas.openxmlformats.org/wordprocessingml/2006/main" xmlns:w14="http://schemas.microsoft.com/office/word/2010/wordml" xmlns:w15="http://schemas.microsoft.com/office/word/2012/wordml" xmlns:w16cex="http://schemas.microsoft.com/office/word/2018/wordml/cex" xmlns:w16cid="http://schemas.microsoft.com/office/word/2016/wordml/cid" xmlns:w16="http://schemas.microsoft.com/office/word/2018/wordml" xmlns:w16sdtdh="http://schemas.microsoft.com/office/word/2020/wordml/sdtdatahash" xmlns:w16se="http://schemas.microsoft.com/office/word/2015/wordml/symex" mc:Ignorable="w14 w15 w16se w16cid w16 w16cex w16sdtdh">
   <w:docDefaults>
     <w:rPrDefault>
       <w:rPr>
@@ -7610,7 +7708,7 @@
       </w:pPr>
     </w:pPrDefault>
   </w:docDefaults>
-  <w:latentStyles w:defLockedState="0" w:defUIPriority="99" w:defSemiHidden="0" w:defUnhideWhenUsed="0" w:defQFormat="0" w:count="371">
+  <w:latentStyles w:defLockedState="0" w:defUIPriority="99" w:defSemiHidden="0" w:defUnhideWhenUsed="0" w:defQFormat="0" w:count="376">
     <w:lsdException w:name="Normal" w:uiPriority="0" w:qFormat="1"/>
     <w:lsdException w:name="heading 1" w:uiPriority="9" w:qFormat="1"/>
     <w:lsdException w:name="heading 2" w:semiHidden="1" w:uiPriority="9" w:unhideWhenUsed="1" w:qFormat="1"/>
@@ -7716,7 +7814,6 @@
     <w:lsdException w:name="HTML Sample" w:semiHidden="1" w:unhideWhenUsed="1"/>
     <w:lsdException w:name="HTML Typewriter" w:semiHidden="1" w:unhideWhenUsed="1"/>
     <w:lsdException w:name="HTML Variable" w:semiHidden="1" w:unhideWhenUsed="1"/>
-    <w:lsdException w:name="Normal Table" w:semiHidden="1" w:unhideWhenUsed="1"/>
     <w:lsdException w:name="annotation subject" w:semiHidden="1" w:unhideWhenUsed="1"/>
     <w:lsdException w:name="No List" w:semiHidden="1" w:unhideWhenUsed="1"/>
     <w:lsdException w:name="Outline List 1" w:semiHidden="1" w:unhideWhenUsed="1"/>
@@ -7759,11 +7856,8 @@
     <w:lsdException w:name="Table Contemporary" w:semiHidden="1" w:unhideWhenUsed="1"/>
     <w:lsdException w:name="Table Elegant" w:semiHidden="1" w:unhideWhenUsed="1"/>
     <w:lsdException w:name="Table Professional" w:semiHidden="1" w:unhideWhenUsed="1"/>
-    <w:lsdException w:name="Table Subtle 1" w:semiHidden="1" w:unhideWhenUsed="1"/>
     <w:lsdException w:name="Table Subtle 2" w:semiHidden="1" w:unhideWhenUsed="1"/>
     <w:lsdException w:name="Table Web 1" w:semiHidden="1" w:unhideWhenUsed="1"/>
-    <w:lsdException w:name="Table Web 2" w:semiHidden="1" w:unhideWhenUsed="1"/>
-    <w:lsdException w:name="Table Web 3" w:semiHidden="1" w:unhideWhenUsed="1"/>
     <w:lsdException w:name="Balloon Text" w:semiHidden="1" w:unhideWhenUsed="1"/>
     <w:lsdException w:name="Table Grid" w:uiPriority="39"/>
     <w:lsdException w:name="Table Theme" w:semiHidden="1" w:unhideWhenUsed="1"/>
@@ -7982,6 +8076,11 @@
     <w:lsdException w:name="List Table 5 Dark Accent 6" w:uiPriority="50"/>
     <w:lsdException w:name="List Table 6 Colorful Accent 6" w:uiPriority="51"/>
     <w:lsdException w:name="List Table 7 Colorful Accent 6" w:uiPriority="52"/>
+    <w:lsdException w:name="Mention" w:semiHidden="1" w:unhideWhenUsed="1"/>
+    <w:lsdException w:name="Smart Hyperlink" w:semiHidden="1" w:unhideWhenUsed="1"/>
+    <w:lsdException w:name="Hashtag" w:semiHidden="1" w:unhideWhenUsed="1"/>
+    <w:lsdException w:name="Unresolved Mention" w:semiHidden="1" w:unhideWhenUsed="1"/>
+    <w:lsdException w:name="Smart Link" w:semiHidden="1" w:unhideWhenUsed="1"/>
   </w:latentStyles>
   <w:style w:type="paragraph" w:default="1" w:styleId="Normal">
     <w:name w:val="Normal"/>
@@ -7999,7 +8098,7 @@
       <w:keepNext/>
       <w:keepLines/>
       <w:pBdr>
-        <w:bottom w:val="single" w:sz="8" w:space="1" w:color="5B9BD5" w:themeColor="accent1"/>
+        <w:bottom w:val="single" w:sz="8" w:space="1" w:color="4472C4" w:themeColor="accent1"/>
       </w:pBdr>
       <w:spacing w:before="240" w:after="120" w:line="240" w:lineRule="auto"/>
       <w:outlineLvl w:val="1"/>
@@ -8088,7 +8187,7 @@
 </file>
 
 <file path=word/glossary/webSettings.xml><?xml version="1.0" encoding="utf-8"?>
-<w:webSettings xmlns:mc="http://schemas.openxmlformats.org/markup-compatibility/2006" xmlns:r="http://schemas.openxmlformats.org/officeDocument/2006/relationships" xmlns:w="http://schemas.openxmlformats.org/wordprocessingml/2006/main" xmlns:w14="http://schemas.microsoft.com/office/word/2010/wordml" xmlns:w15="http://schemas.microsoft.com/office/word/2012/wordml" mc:Ignorable="w14 w15">
+<w:webSettings xmlns:mc="http://schemas.openxmlformats.org/markup-compatibility/2006" xmlns:r="http://schemas.openxmlformats.org/officeDocument/2006/relationships" xmlns:w="http://schemas.openxmlformats.org/wordprocessingml/2006/main" xmlns:w14="http://schemas.microsoft.com/office/word/2010/wordml" xmlns:w15="http://schemas.microsoft.com/office/word/2012/wordml" xmlns:w16cex="http://schemas.microsoft.com/office/word/2018/wordml/cex" xmlns:w16cid="http://schemas.microsoft.com/office/word/2016/wordml/cid" xmlns:w16="http://schemas.microsoft.com/office/word/2018/wordml" xmlns:w16sdtdh="http://schemas.microsoft.com/office/word/2020/wordml/sdtdatahash" xmlns:w16se="http://schemas.microsoft.com/office/word/2015/wordml/symex" mc:Ignorable="w14 w15 w16se w16cid w16 w16cex w16sdtdh">
   <w:optimizeForBrowser/>
   <w:allowPNG/>
 </w:webSettings>
@@ -8356,15 +8455,6 @@
 </file>
 
 <file path=customXml/item1.xml><?xml version="1.0" encoding="utf-8"?>
-<?mso-contentType ?>
-<FormTemplates xmlns="http://schemas.microsoft.com/sharepoint/v3/contenttype/forms">
-  <Display>DocumentLibraryForm</Display>
-  <Edit>DocumentLibraryForm</Edit>
-  <New>DocumentLibraryForm</New>
-</FormTemplates>
-</file>
-
-<file path=customXml/item2.xml><?xml version="1.0" encoding="utf-8"?>
 <ct:contentTypeSchema xmlns:ct="http://schemas.microsoft.com/office/2006/metadata/contentType" xmlns:ma="http://schemas.microsoft.com/office/2006/metadata/properties/metaAttributes" ct:_="" ma:_="" ma:contentTypeName="Document" ma:contentTypeID="0x01010079F111ED35F8CC479449609E8A0923A6" ma:contentTypeVersion="11" ma:contentTypeDescription="Create a new document." ma:contentTypeScope="" ma:versionID="1c2eb7a32e66fb6e4260f3771546a5e2">
   <xsd:schema xmlns:xsd="http://www.w3.org/2001/XMLSchema" xmlns:xs="http://www.w3.org/2001/XMLSchema" xmlns:p="http://schemas.microsoft.com/office/2006/metadata/properties" xmlns:ns2="71af3243-3dd4-4a8d-8c0d-dd76da1f02a5" xmlns:ns3="16c05727-aa75-4e4a-9b5f-8a80a1165891" targetNamespace="http://schemas.microsoft.com/office/2006/metadata/properties" ma:root="true" ma:fieldsID="04e1f6479c48b08974ba73b5ca973489" ns2:_="" ns3:_="">
     <xsd:import namespace="71af3243-3dd4-4a8d-8c0d-dd76da1f02a5"/>
@@ -8575,6 +8665,15 @@
 </ct:contentTypeSchema>
 </file>
 
+<file path=customXml/item2.xml><?xml version="1.0" encoding="utf-8"?>
+<?mso-contentType ?>
+<FormTemplates xmlns="http://schemas.microsoft.com/sharepoint/v3/contenttype/forms">
+  <Display>DocumentLibraryForm</Display>
+  <Edit>DocumentLibraryForm</Edit>
+  <New>DocumentLibraryForm</New>
+</FormTemplates>
+</file>
+
 <file path=customXml/item3.xml><?xml version="1.0" encoding="utf-8"?>
 <p:properties xmlns:p="http://schemas.microsoft.com/office/2006/metadata/properties" xmlns:xsi="http://www.w3.org/2001/XMLSchema-instance" xmlns:pc="http://schemas.microsoft.com/office/infopath/2007/PartnerControls">
   <documentManagement>
@@ -8584,14 +8683,6 @@
 </file>
 
 <file path=customXml/itemProps1.xml><?xml version="1.0" encoding="utf-8"?>
-<ds:datastoreItem xmlns:ds="http://schemas.openxmlformats.org/officeDocument/2006/customXml" ds:itemID="{18506A0D-4821-47C2-BD9B-CACF27C6B108}">
-  <ds:schemaRefs>
-    <ds:schemaRef ds:uri="http://schemas.microsoft.com/sharepoint/v3/contenttype/forms"/>
-  </ds:schemaRefs>
-</ds:datastoreItem>
-</file>
-
-<file path=customXml/itemProps2.xml><?xml version="1.0" encoding="utf-8"?>
 <ds:datastoreItem xmlns:ds="http://schemas.openxmlformats.org/officeDocument/2006/customXml" ds:itemID="{8143E149-BD72-41A7-8F13-AF59DE30D6FA}">
   <ds:schemaRefs>
     <ds:schemaRef ds:uri="http://schemas.microsoft.com/office/2006/metadata/contentType"/>
@@ -8610,6 +8701,14 @@
 </ds:datastoreItem>
 </file>
 
+<file path=customXml/itemProps2.xml><?xml version="1.0" encoding="utf-8"?>
+<ds:datastoreItem xmlns:ds="http://schemas.openxmlformats.org/officeDocument/2006/customXml" ds:itemID="{18506A0D-4821-47C2-BD9B-CACF27C6B108}">
+  <ds:schemaRefs>
+    <ds:schemaRef ds:uri="http://schemas.microsoft.com/sharepoint/v3/contenttype/forms"/>
+  </ds:schemaRefs>
+</ds:datastoreItem>
+</file>
+
 <file path=customXml/itemProps3.xml><?xml version="1.0" encoding="utf-8"?>
 <ds:datastoreItem xmlns:ds="http://schemas.openxmlformats.org/officeDocument/2006/customXml" ds:itemID="{DD14EC26-251D-443A-AF4F-B15D0F3B0F84}">
   <ds:schemaRefs>

</xml_diff>